<commit_message>
Barrons Lets Review Regents - Algebra 1 - Chapter 5: Graphs of Solution Sets of Linear Equations - 5.5 Determining an Equation for a Given Graph
</commit_message>
<xml_diff>
--- a/Algebra-1/ch05/Barrons Lets Review Regents - Albebra 1 - Chapter 5.docx
+++ b/Algebra-1/ch05/Barrons Lets Review Regents - Albebra 1 - Chapter 5.docx
@@ -45,7 +45,15 @@
     </w:p>
     <w:p>
       <w:r>
-        <w:t xml:space="preserve">A linear equation, like x + y = 10, is one where neither of the variables has an exponent greater than or equal to 2. The set of ordered pairs that makes this equation true includes (2, 8), (3, 7) and (9, 1). If each ordered pair is plotted as a point on the </w:t>
+        <w:t xml:space="preserve">A linear equation, like x + y = 10, is one where neither of the variables has an exponent greater than or equal to 2. The set of ordered pairs that </w:t>
+      </w:r>
+      <w:proofErr w:type="gramStart"/>
+      <w:r>
+        <w:t>makes</w:t>
+      </w:r>
+      <w:proofErr w:type="gramEnd"/>
+      <w:r>
+        <w:t xml:space="preserve"> this equation true includes (2, 8), (3, 7) and (9, 1). If each ordered pair is plotted as a point on the </w:t>
       </w:r>
       <w:r>
         <w:rPr>
@@ -1501,7 +1509,15 @@
     </w:p>
     <w:p>
       <w:r>
-        <w:t>The slope of a line is the amount that it moves up (or down) for every one unit it move to the right.</w:t>
+        <w:t xml:space="preserve">The slope of a line is the amount that it moves up (or down) for every one unit it </w:t>
+      </w:r>
+      <w:proofErr w:type="gramStart"/>
+      <w:r>
+        <w:t>move</w:t>
+      </w:r>
+      <w:proofErr w:type="gramEnd"/>
+      <w:r>
+        <w:t xml:space="preserve"> to the right.</w:t>
       </w:r>
     </w:p>
     <w:p>
@@ -3365,7 +3381,25 @@
           <w:b/>
           <w:bCs/>
         </w:rPr>
-        <w:t>20 mile per hour</w:t>
+        <w:t xml:space="preserve">20 </w:t>
+      </w:r>
+      <w:proofErr w:type="gramStart"/>
+      <w:r>
+        <w:rPr>
+          <w:rFonts w:eastAsiaTheme="minorEastAsia"/>
+          <w:b/>
+          <w:bCs/>
+        </w:rPr>
+        <w:t>mile</w:t>
+      </w:r>
+      <w:proofErr w:type="gramEnd"/>
+      <w:r>
+        <w:rPr>
+          <w:rFonts w:eastAsiaTheme="minorEastAsia"/>
+          <w:b/>
+          <w:bCs/>
+        </w:rPr>
+        <w:t xml:space="preserve"> per hour</w:t>
       </w:r>
       <w:r>
         <w:rPr>
@@ -6252,7 +6286,15 @@
         </w:numPr>
       </w:pPr>
       <w:r>
-        <w:t>Starting at the y-intercept you already plotted, move right the number in the denominator of the slope. Then, from where you stopped, , move up (down if it is negative) the number in the numerator of the slope.</w:t>
+        <w:t>Starting at the y-intercept you already plotted, move right the number in the denominator of the slope. Then, from where you stopped</w:t>
+      </w:r>
+      <w:proofErr w:type="gramStart"/>
+      <w:r>
+        <w:t>, ,</w:t>
+      </w:r>
+      <w:proofErr w:type="gramEnd"/>
+      <w:r>
+        <w:t xml:space="preserve"> move up (down if it is negative) the number in the numerator of the slope.</w:t>
       </w:r>
     </w:p>
     <w:p>
@@ -6279,7 +6321,39 @@
           <w:b/>
           <w:bCs/>
         </w:rPr>
-        <w:t>Finding the Equation in Slope-Intercept Form When the y-intercept and Another Point Are Known</w:t>
+        <w:t xml:space="preserve">Finding the Equation in Slope-Intercept Form When </w:t>
+      </w:r>
+      <w:proofErr w:type="gramStart"/>
+      <w:r>
+        <w:rPr>
+          <w:b/>
+          <w:bCs/>
+        </w:rPr>
+        <w:t>the y</w:t>
+      </w:r>
+      <w:proofErr w:type="gramEnd"/>
+      <w:r>
+        <w:rPr>
+          <w:b/>
+          <w:bCs/>
+        </w:rPr>
+        <w:t>-</w:t>
+      </w:r>
+      <w:proofErr w:type="gramStart"/>
+      <w:r>
+        <w:rPr>
+          <w:b/>
+          <w:bCs/>
+        </w:rPr>
+        <w:t>intercept</w:t>
+      </w:r>
+      <w:proofErr w:type="gramEnd"/>
+      <w:r>
+        <w:rPr>
+          <w:b/>
+          <w:bCs/>
+        </w:rPr>
+        <w:t xml:space="preserve"> and Another Point Are Known</w:t>
       </w:r>
     </w:p>
     <w:p>
@@ -7885,7 +7959,25 @@
           <w:b/>
           <w:bCs/>
         </w:rPr>
-        <w:t>Edwin is correct. The equation must be in slope-intercept form: y = mx + b, where m is the slope and b is the y-intercept, to properly determine slope and y-intercept.</w:t>
+        <w:t xml:space="preserve">Edwin is correct. The equation must be in slope-intercept form: y = mx + b, where m is the slope and b </w:t>
+      </w:r>
+      <w:proofErr w:type="gramStart"/>
+      <w:r>
+        <w:rPr>
+          <w:rFonts w:eastAsiaTheme="minorEastAsia"/>
+          <w:b/>
+          <w:bCs/>
+        </w:rPr>
+        <w:t>is</w:t>
+      </w:r>
+      <w:proofErr w:type="gramEnd"/>
+      <w:r>
+        <w:rPr>
+          <w:rFonts w:eastAsiaTheme="minorEastAsia"/>
+          <w:b/>
+          <w:bCs/>
+        </w:rPr>
+        <w:t xml:space="preserve"> the y-intercept, to properly determine slope and y-intercept.</w:t>
       </w:r>
     </w:p>
     <w:p>
@@ -8328,7 +8420,14 @@
       </w:r>
       <w:r>
         <w:br/>
-        <w:t>y-intercept: (0, 2)</w:t>
+      </w:r>
+      <w:proofErr w:type="gramStart"/>
+      <w:r>
+        <w:t>y-</w:t>
+      </w:r>
+      <w:proofErr w:type="gramEnd"/>
+      <w:r>
+        <w:t>intercept: (0, 2)</w:t>
       </w:r>
       <w:r>
         <w:br/>
@@ -8468,7 +8567,15 @@
         <w:pStyle w:val="NoSpacing"/>
       </w:pPr>
       <w:r>
-        <w:t>    return abs((2 * x) - 2)</w:t>
+        <w:t xml:space="preserve">    return </w:t>
+      </w:r>
+      <w:proofErr w:type="gramStart"/>
+      <w:r>
+        <w:t>abs(</w:t>
+      </w:r>
+      <w:proofErr w:type="gramEnd"/>
+      <w:r>
+        <w:t>(2 * x) - 2)</w:t>
       </w:r>
     </w:p>
     <w:p>
@@ -8481,7 +8588,15 @@
         <w:pStyle w:val="NoSpacing"/>
       </w:pPr>
       <w:r>
-        <w:t>for x in range(-5, 5):</w:t>
+        <w:t xml:space="preserve">for x in </w:t>
+      </w:r>
+      <w:proofErr w:type="gramStart"/>
+      <w:r>
+        <w:t>range(</w:t>
+      </w:r>
+      <w:proofErr w:type="gramEnd"/>
+      <w:r>
+        <w:t>-5, 5):</w:t>
       </w:r>
     </w:p>
     <w:p>
@@ -8492,19 +8607,43 @@
         </w:rPr>
       </w:pPr>
       <w:r>
-        <w:t>    print("%3d %3d" % (x, f(x)))</w:t>
-      </w:r>
-      <w:r>
-        <w:br/>
-      </w:r>
-      <w:r>
-        <w:br/>
-      </w:r>
+        <w:t xml:space="preserve">    </w:t>
+      </w:r>
+      <w:proofErr w:type="gramStart"/>
+      <w:r>
+        <w:t>print(</w:t>
+      </w:r>
+      <w:proofErr w:type="gramEnd"/>
+      <w:r>
+        <w:t>"%3d %3d" % (x, f(</w:t>
+      </w:r>
+      <w:proofErr w:type="gramStart"/>
+      <w:r>
+        <w:t>x))</w:t>
+      </w:r>
+      <w:proofErr w:type="gramEnd"/>
+      <w:r>
+        <w:t>)</w:t>
+      </w:r>
+      <w:r>
+        <w:br/>
+      </w:r>
+      <w:r>
+        <w:br/>
+      </w:r>
+      <w:proofErr w:type="gramStart"/>
       <w:r>
         <w:rPr>
           <w:rFonts w:ascii="Consolas" w:hAnsi="Consolas"/>
         </w:rPr>
-        <w:t>python .\make-table-of-values.py</w:t>
+        <w:t>python .</w:t>
+      </w:r>
+      <w:proofErr w:type="gramEnd"/>
+      <w:r>
+        <w:rPr>
+          <w:rFonts w:ascii="Consolas" w:hAnsi="Consolas"/>
+        </w:rPr>
+        <w:t>\make-table-of-values.py</w:t>
       </w:r>
     </w:p>
     <w:p>
@@ -8518,8 +8657,16 @@
         <w:rPr>
           <w:rFonts w:ascii="Consolas" w:hAnsi="Consolas"/>
         </w:rPr>
-        <w:t xml:space="preserve"> -5  12</w:t>
-      </w:r>
+        <w:t xml:space="preserve"> -</w:t>
+      </w:r>
+      <w:proofErr w:type="gramStart"/>
+      <w:r>
+        <w:rPr>
+          <w:rFonts w:ascii="Consolas" w:hAnsi="Consolas"/>
+        </w:rPr>
+        <w:t>5  12</w:t>
+      </w:r>
+      <w:proofErr w:type="gramEnd"/>
     </w:p>
     <w:p>
       <w:pPr>
@@ -8532,8 +8679,16 @@
         <w:rPr>
           <w:rFonts w:ascii="Consolas" w:hAnsi="Consolas"/>
         </w:rPr>
-        <w:t xml:space="preserve"> -4  10</w:t>
-      </w:r>
+        <w:t xml:space="preserve"> -</w:t>
+      </w:r>
+      <w:proofErr w:type="gramStart"/>
+      <w:r>
+        <w:rPr>
+          <w:rFonts w:ascii="Consolas" w:hAnsi="Consolas"/>
+        </w:rPr>
+        <w:t>4  10</w:t>
+      </w:r>
+      <w:proofErr w:type="gramEnd"/>
     </w:p>
     <w:p>
       <w:pPr>
@@ -9219,6 +9374,9 @@
             <m:t>x+2</m:t>
           </m:r>
           <m:r>
+            <m:rPr>
+              <m:sty m:val="p"/>
+            </m:rPr>
             <w:rPr>
               <w:rFonts w:ascii="Cambria Math" w:hAnsi="Cambria Math"/>
             </w:rPr>
@@ -9233,6 +9391,9 @@
             <m:t>y=2x+16</m:t>
           </m:r>
           <m:r>
+            <m:rPr>
+              <m:sty m:val="p"/>
+            </m:rPr>
             <w:rPr>
               <w:rFonts w:eastAsiaTheme="minorEastAsia"/>
             </w:rPr>
@@ -9379,6 +9540,9 @@
             <m:t>x+1</m:t>
           </m:r>
           <m:r>
+            <m:rPr>
+              <m:sty m:val="p"/>
+            </m:rPr>
             <w:rPr>
               <w:rFonts w:ascii="Cambria Math" w:eastAsiaTheme="minorEastAsia" w:hAnsi="Cambria Math"/>
             </w:rPr>
@@ -9393,17 +9557,35 @@
             <m:t>y= -x+11</m:t>
           </m:r>
           <m:r>
+            <m:rPr>
+              <m:sty m:val="p"/>
+            </m:rPr>
             <w:rPr>
               <w:rFonts w:eastAsiaTheme="minorEastAsia"/>
             </w:rPr>
             <w:br/>
           </m:r>
-          <m:r>
+        </m:oMath>
+        <m:oMath>
+          <m:r>
+            <m:rPr>
+              <m:sty m:val="p"/>
+            </m:rPr>
             <w:rPr>
               <w:rFonts w:eastAsiaTheme="minorEastAsia"/>
             </w:rPr>
             <w:br/>
-            <w:t>Solution: (8, 3)</w:t>
+          </m:r>
+        </m:oMath>
+        <m:oMath>
+          <m:r>
+            <m:rPr>
+              <m:sty m:val="p"/>
+            </m:rPr>
+            <w:rPr>
+              <w:rFonts w:eastAsiaTheme="minorEastAsia"/>
+            </w:rPr>
+            <m:t>Solution: (8, 3)</m:t>
           </m:r>
         </m:oMath>
       </m:oMathPara>
@@ -9462,6 +9644,2601 @@
         </w:drawing>
       </w:r>
     </w:p>
+    <w:p>
+      <w:pPr>
+        <w:pStyle w:val="ListParagraph"/>
+        <w:rPr>
+          <w:rFonts w:eastAsiaTheme="minorEastAsia"/>
+        </w:rPr>
+      </w:pPr>
+    </w:p>
+    <w:p>
+      <w:pPr>
+        <w:pStyle w:val="ListParagraph"/>
+        <w:rPr>
+          <w:rFonts w:eastAsiaTheme="minorEastAsia"/>
+        </w:rPr>
+      </w:pPr>
+    </w:p>
+    <w:p>
+      <w:pPr>
+        <w:pStyle w:val="Heading2"/>
+        <w:rPr>
+          <w:rFonts w:eastAsiaTheme="minorEastAsia"/>
+        </w:rPr>
+      </w:pPr>
+      <w:r>
+        <w:rPr>
+          <w:rFonts w:eastAsiaTheme="minorEastAsia"/>
+        </w:rPr>
+        <w:t>5.5 Determining an Equation for a Given Graph</w:t>
+      </w:r>
+    </w:p>
+    <w:p>
+      <w:r>
+        <w:t>Just as it is possible to create a graph of a solution set when given a two-variable equation, it is also possible to find the two-variable equation for which a graph is the solution set. Often this equation is then used to answer other questions about the graph.</w:t>
+      </w:r>
+    </w:p>
+    <w:p>
+      <w:pPr>
+        <w:rPr>
+          <w:b/>
+          <w:bCs/>
+        </w:rPr>
+      </w:pPr>
+      <w:r>
+        <w:rPr>
+          <w:b/>
+          <w:bCs/>
+        </w:rPr>
+        <w:t>Finding the Equation when the Slope and Intercept are known</w:t>
+      </w:r>
+    </w:p>
+    <w:p>
+      <w:pPr>
+        <w:rPr>
+          <w:rFonts w:eastAsiaTheme="minorEastAsia"/>
+        </w:rPr>
+      </w:pPr>
+      <w:r>
+        <w:t xml:space="preserve">In the equation </w:t>
+      </w:r>
+      <m:oMath>
+        <m:r>
+          <w:rPr>
+            <w:rFonts w:ascii="Cambria Math" w:hAnsi="Cambria Math"/>
+          </w:rPr>
+          <m:t>y=mx+b</m:t>
+        </m:r>
+      </m:oMath>
+      <w:r>
+        <w:rPr>
+          <w:rFonts w:eastAsiaTheme="minorEastAsia"/>
+        </w:rPr>
+        <w:t xml:space="preserve">, the </w:t>
+      </w:r>
+      <w:r>
+        <w:rPr>
+          <w:rFonts w:eastAsiaTheme="minorEastAsia"/>
+          <w:i/>
+          <w:iCs/>
+        </w:rPr>
+        <w:t>m</w:t>
+      </w:r>
+      <w:r>
+        <w:rPr>
+          <w:rFonts w:eastAsiaTheme="minorEastAsia"/>
+        </w:rPr>
+        <w:t xml:space="preserve"> represents the slope, and the </w:t>
+      </w:r>
+      <w:r>
+        <w:rPr>
+          <w:rFonts w:eastAsiaTheme="minorEastAsia"/>
+          <w:i/>
+          <w:iCs/>
+        </w:rPr>
+        <w:t>b</w:t>
+      </w:r>
+      <w:r>
+        <w:rPr>
+          <w:rFonts w:eastAsiaTheme="minorEastAsia"/>
+        </w:rPr>
+        <w:t xml:space="preserve"> is the y-intercept.</w:t>
+      </w:r>
+    </w:p>
+    <w:p>
+      <w:pPr>
+        <w:rPr>
+          <w:rFonts w:eastAsiaTheme="minorEastAsia"/>
+          <w:b/>
+          <w:bCs/>
+        </w:rPr>
+      </w:pPr>
+      <w:r>
+        <w:rPr>
+          <w:rFonts w:eastAsiaTheme="minorEastAsia"/>
+          <w:b/>
+          <w:bCs/>
+        </w:rPr>
+        <w:t xml:space="preserve">Finding the Equation When </w:t>
+      </w:r>
+      <w:proofErr w:type="gramStart"/>
+      <w:r>
+        <w:rPr>
+          <w:rFonts w:eastAsiaTheme="minorEastAsia"/>
+          <w:b/>
+          <w:bCs/>
+        </w:rPr>
+        <w:t>the y</w:t>
+      </w:r>
+      <w:proofErr w:type="gramEnd"/>
+      <w:r>
+        <w:rPr>
+          <w:rFonts w:eastAsiaTheme="minorEastAsia"/>
+          <w:b/>
+          <w:bCs/>
+        </w:rPr>
+        <w:t>-</w:t>
+      </w:r>
+      <w:proofErr w:type="gramStart"/>
+      <w:r>
+        <w:rPr>
+          <w:rFonts w:eastAsiaTheme="minorEastAsia"/>
+          <w:b/>
+          <w:bCs/>
+        </w:rPr>
+        <w:t>intercept</w:t>
+      </w:r>
+      <w:proofErr w:type="gramEnd"/>
+      <w:r>
+        <w:rPr>
+          <w:rFonts w:eastAsiaTheme="minorEastAsia"/>
+          <w:b/>
+          <w:bCs/>
+        </w:rPr>
+        <w:t xml:space="preserve"> and Another Point are known</w:t>
+      </w:r>
+    </w:p>
+    <w:p>
+      <w:pPr>
+        <w:rPr>
+          <w:rFonts w:eastAsiaTheme="minorEastAsia"/>
+        </w:rPr>
+      </w:pPr>
+      <w:r>
+        <w:t xml:space="preserve">If the y-intercept is known, then the b-value in the </w:t>
+      </w:r>
+      <m:oMath>
+        <m:r>
+          <w:rPr>
+            <w:rFonts w:ascii="Cambria Math" w:hAnsi="Cambria Math"/>
+          </w:rPr>
+          <m:t>y=mx+b</m:t>
+        </m:r>
+      </m:oMath>
+      <w:r>
+        <w:rPr>
+          <w:rFonts w:eastAsiaTheme="minorEastAsia"/>
+        </w:rPr>
+        <w:t xml:space="preserve"> equation is the same number. With one other point, the slope formula can be used with that point and with the y-intercept to calculate the value for </w:t>
+      </w:r>
+      <w:r>
+        <w:rPr>
+          <w:rFonts w:eastAsiaTheme="minorEastAsia"/>
+          <w:i/>
+          <w:iCs/>
+        </w:rPr>
+        <w:t>m</w:t>
+      </w:r>
+      <w:r>
+        <w:rPr>
+          <w:rFonts w:eastAsiaTheme="minorEastAsia"/>
+        </w:rPr>
+        <w:t>.</w:t>
+      </w:r>
+    </w:p>
+    <w:p>
+      <w:pPr>
+        <w:rPr>
+          <w:rFonts w:eastAsiaTheme="minorEastAsia"/>
+          <w:b/>
+          <w:bCs/>
+        </w:rPr>
+      </w:pPr>
+      <w:r>
+        <w:rPr>
+          <w:rFonts w:eastAsiaTheme="minorEastAsia"/>
+          <w:b/>
+          <w:bCs/>
+        </w:rPr>
+        <w:br w:type="column"/>
+      </w:r>
+      <w:r>
+        <w:rPr>
+          <w:rFonts w:eastAsiaTheme="minorEastAsia"/>
+          <w:b/>
+          <w:bCs/>
+        </w:rPr>
+        <w:t>Finding the Equation When Two Points are Known</w:t>
+      </w:r>
+    </w:p>
+    <w:p>
+      <w:pPr>
+        <w:rPr>
+          <w:rFonts w:eastAsiaTheme="minorEastAsia"/>
+        </w:rPr>
+      </w:pPr>
+      <w:r>
+        <w:rPr>
+          <w:rFonts w:eastAsiaTheme="minorEastAsia"/>
+        </w:rPr>
+        <w:t xml:space="preserve">If two points in the solution set for a linear equation are known, neither of which is the y-intercept, there is a two-part process for finding the equation.  First, use the two points to calculate m, the slope of the line. The substitute that slope </w:t>
+      </w:r>
+      <w:proofErr w:type="gramStart"/>
+      <w:r>
+        <w:rPr>
+          <w:rFonts w:eastAsiaTheme="minorEastAsia"/>
+        </w:rPr>
+        <w:t>and also</w:t>
+      </w:r>
+      <w:proofErr w:type="gramEnd"/>
+      <w:r>
+        <w:rPr>
+          <w:rFonts w:eastAsiaTheme="minorEastAsia"/>
+        </w:rPr>
+        <w:t xml:space="preserve"> the x and y values from one of the points into the equation </w:t>
+      </w:r>
+      <m:oMath>
+        <m:r>
+          <m:rPr>
+            <m:sty m:val="p"/>
+          </m:rPr>
+          <w:rPr>
+            <w:rFonts w:ascii="Cambria Math" w:eastAsiaTheme="minorEastAsia" w:hAnsi="Cambria Math"/>
+          </w:rPr>
+          <w:br/>
+        </m:r>
+        <m:r>
+          <w:rPr>
+            <w:rFonts w:ascii="Cambria Math" w:eastAsiaTheme="minorEastAsia" w:hAnsi="Cambria Math"/>
+          </w:rPr>
+          <m:t>y=mx+b</m:t>
+        </m:r>
+      </m:oMath>
+      <w:r>
+        <w:rPr>
+          <w:rFonts w:eastAsiaTheme="minorEastAsia"/>
+        </w:rPr>
+        <w:t xml:space="preserve"> or </w:t>
+      </w:r>
+      <m:oMath>
+        <m:r>
+          <w:rPr>
+            <w:rFonts w:ascii="Cambria Math" w:eastAsiaTheme="minorEastAsia" w:hAnsi="Cambria Math"/>
+          </w:rPr>
+          <m:t>b=y-mx</m:t>
+        </m:r>
+      </m:oMath>
+      <w:r>
+        <w:rPr>
+          <w:rFonts w:eastAsiaTheme="minorEastAsia"/>
+        </w:rPr>
+        <w:t xml:space="preserve"> to solve for b.</w:t>
+      </w:r>
+    </w:p>
+    <w:p>
+      <w:pPr>
+        <w:rPr>
+          <w:rFonts w:eastAsiaTheme="minorEastAsia"/>
+          <w:b/>
+          <w:bCs/>
+        </w:rPr>
+      </w:pPr>
+      <w:r>
+        <w:rPr>
+          <w:rFonts w:eastAsiaTheme="minorEastAsia"/>
+          <w:b/>
+          <w:bCs/>
+        </w:rPr>
+        <w:t>Using the Calculator to Find the Equation When Two Points Are Known</w:t>
+      </w:r>
+    </w:p>
+    <w:p>
+      <w:pPr>
+        <w:rPr>
+          <w:rFonts w:eastAsiaTheme="minorEastAsia"/>
+        </w:rPr>
+      </w:pPr>
+      <w:r>
+        <w:rPr>
+          <w:rFonts w:eastAsiaTheme="minorEastAsia"/>
+        </w:rPr>
+        <w:t xml:space="preserve">If the question is a </w:t>
+      </w:r>
+      <w:r>
+        <w:rPr>
+          <w:rFonts w:eastAsiaTheme="minorEastAsia"/>
+        </w:rPr>
+        <w:t>multiple-choice</w:t>
+      </w:r>
+      <w:r>
+        <w:rPr>
+          <w:rFonts w:eastAsiaTheme="minorEastAsia"/>
+        </w:rPr>
+        <w:t xml:space="preserve"> question about finding the linear equation when two ordered pairs in the solution set are known…</w:t>
+      </w:r>
+    </w:p>
+    <w:p>
+      <w:pPr>
+        <w:pStyle w:val="Heading3"/>
+        <w:rPr>
+          <w:rFonts w:eastAsiaTheme="minorEastAsia"/>
+        </w:rPr>
+      </w:pPr>
+      <w:r>
+        <w:rPr>
+          <w:rFonts w:eastAsiaTheme="minorEastAsia"/>
+        </w:rPr>
+        <w:t xml:space="preserve">Check Your Understanding of </w:t>
+      </w:r>
+      <w:r>
+        <w:rPr>
+          <w:rFonts w:eastAsiaTheme="minorEastAsia"/>
+        </w:rPr>
+        <w:t>Section 5.5</w:t>
+      </w:r>
+    </w:p>
+    <w:p>
+      <w:pPr>
+        <w:pStyle w:val="ListParagraph"/>
+        <w:numPr>
+          <w:ilvl w:val="0"/>
+          <w:numId w:val="12"/>
+        </w:numPr>
+      </w:pPr>
+      <w:r>
+        <w:t>Multiple-Choice</w:t>
+      </w:r>
+      <w:r>
+        <w:br/>
+        <w:t>For each question, find the equation of the line that passes through the two given points.</w:t>
+      </w:r>
+    </w:p>
+    <w:p>
+      <w:pPr>
+        <w:pStyle w:val="ListParagraph"/>
+        <w:numPr>
+          <w:ilvl w:val="0"/>
+          <w:numId w:val="13"/>
+        </w:numPr>
+        <w:rPr>
+          <w:b/>
+          <w:bCs/>
+        </w:rPr>
+      </w:pPr>
+      <w:r>
+        <w:t>(0, -7) and (5, 8)</w:t>
+      </w:r>
+      <w:r>
+        <w:br/>
+      </w:r>
+      <w:r>
+        <w:rPr>
+          <w:b/>
+          <w:bCs/>
+        </w:rPr>
+        <w:t>(2) y = 3x – 7</w:t>
+      </w:r>
+    </w:p>
+    <w:p>
+      <w:pPr>
+        <w:pStyle w:val="ListParagraph"/>
+        <w:numPr>
+          <w:ilvl w:val="0"/>
+          <w:numId w:val="13"/>
+        </w:numPr>
+        <w:rPr>
+          <w:b/>
+          <w:bCs/>
+        </w:rPr>
+      </w:pPr>
+      <w:r>
+        <w:t>(0, 5) and (-12, -1)</w:t>
+      </w:r>
+      <w:r>
+        <w:br/>
+      </w:r>
+      <w:r>
+        <w:rPr>
+          <w:b/>
+          <w:bCs/>
+        </w:rPr>
+        <w:t xml:space="preserve">(3) </w:t>
+      </w:r>
+      <m:oMath>
+        <m:r>
+          <m:rPr>
+            <m:sty m:val="bi"/>
+          </m:rPr>
+          <w:rPr>
+            <w:rFonts w:ascii="Cambria Math" w:hAnsi="Cambria Math"/>
+          </w:rPr>
+          <m:t xml:space="preserve">y= </m:t>
+        </m:r>
+        <m:f>
+          <m:fPr>
+            <m:ctrlPr>
+              <w:rPr>
+                <w:rFonts w:ascii="Cambria Math" w:hAnsi="Cambria Math"/>
+                <w:b/>
+                <w:bCs/>
+                <w:i/>
+              </w:rPr>
+            </m:ctrlPr>
+          </m:fPr>
+          <m:num>
+            <m:r>
+              <m:rPr>
+                <m:sty m:val="bi"/>
+              </m:rPr>
+              <w:rPr>
+                <w:rFonts w:ascii="Cambria Math" w:hAnsi="Cambria Math"/>
+              </w:rPr>
+              <m:t>1</m:t>
+            </m:r>
+          </m:num>
+          <m:den>
+            <m:r>
+              <m:rPr>
+                <m:sty m:val="bi"/>
+              </m:rPr>
+              <w:rPr>
+                <w:rFonts w:ascii="Cambria Math" w:hAnsi="Cambria Math"/>
+              </w:rPr>
+              <m:t>2</m:t>
+            </m:r>
+          </m:den>
+        </m:f>
+        <m:r>
+          <m:rPr>
+            <m:sty m:val="bi"/>
+          </m:rPr>
+          <w:rPr>
+            <w:rFonts w:ascii="Cambria Math" w:hAnsi="Cambria Math"/>
+          </w:rPr>
+          <m:t>x+5</m:t>
+        </m:r>
+      </m:oMath>
+    </w:p>
+    <w:p>
+      <w:pPr>
+        <w:pStyle w:val="ListParagraph"/>
+        <w:numPr>
+          <w:ilvl w:val="0"/>
+          <w:numId w:val="13"/>
+        </w:numPr>
+        <w:rPr>
+          <w:b/>
+          <w:bCs/>
+        </w:rPr>
+      </w:pPr>
+      <w:r>
+        <w:rPr>
+          <w:rFonts w:eastAsiaTheme="minorEastAsia"/>
+        </w:rPr>
+        <w:t>(0, 4) and (9, 10)</w:t>
+      </w:r>
+      <w:r>
+        <w:rPr>
+          <w:rFonts w:eastAsiaTheme="minorEastAsia"/>
+        </w:rPr>
+        <w:br/>
+      </w:r>
+      <w:r>
+        <w:rPr>
+          <w:rFonts w:eastAsiaTheme="minorEastAsia"/>
+          <w:b/>
+          <w:bCs/>
+        </w:rPr>
+        <w:t xml:space="preserve">(3) </w:t>
+      </w:r>
+      <m:oMath>
+        <m:r>
+          <m:rPr>
+            <m:sty m:val="bi"/>
+          </m:rPr>
+          <w:rPr>
+            <w:rFonts w:ascii="Cambria Math" w:eastAsiaTheme="minorEastAsia" w:hAnsi="Cambria Math"/>
+          </w:rPr>
+          <m:t>y=</m:t>
+        </m:r>
+        <m:f>
+          <m:fPr>
+            <m:ctrlPr>
+              <w:rPr>
+                <w:rFonts w:ascii="Cambria Math" w:eastAsiaTheme="minorEastAsia" w:hAnsi="Cambria Math"/>
+                <w:b/>
+                <w:bCs/>
+                <w:i/>
+              </w:rPr>
+            </m:ctrlPr>
+          </m:fPr>
+          <m:num>
+            <m:r>
+              <m:rPr>
+                <m:sty m:val="bi"/>
+              </m:rPr>
+              <w:rPr>
+                <w:rFonts w:ascii="Cambria Math" w:eastAsiaTheme="minorEastAsia" w:hAnsi="Cambria Math"/>
+              </w:rPr>
+              <m:t>2</m:t>
+            </m:r>
+          </m:num>
+          <m:den>
+            <m:r>
+              <m:rPr>
+                <m:sty m:val="bi"/>
+              </m:rPr>
+              <w:rPr>
+                <w:rFonts w:ascii="Cambria Math" w:eastAsiaTheme="minorEastAsia" w:hAnsi="Cambria Math"/>
+              </w:rPr>
+              <m:t>3</m:t>
+            </m:r>
+          </m:den>
+        </m:f>
+        <m:r>
+          <m:rPr>
+            <m:sty m:val="bi"/>
+          </m:rPr>
+          <w:rPr>
+            <w:rFonts w:ascii="Cambria Math" w:eastAsiaTheme="minorEastAsia" w:hAnsi="Cambria Math"/>
+          </w:rPr>
+          <m:t>x+4</m:t>
+        </m:r>
+      </m:oMath>
+    </w:p>
+    <w:p>
+      <w:pPr>
+        <w:pStyle w:val="ListParagraph"/>
+        <w:numPr>
+          <w:ilvl w:val="0"/>
+          <w:numId w:val="13"/>
+        </w:numPr>
+        <w:rPr>
+          <w:b/>
+          <w:bCs/>
+        </w:rPr>
+      </w:pPr>
+      <w:r>
+        <w:rPr>
+          <w:rFonts w:eastAsiaTheme="minorEastAsia"/>
+        </w:rPr>
+        <w:t xml:space="preserve">(2, 1) and </w:t>
+      </w:r>
+      <w:r>
+        <w:rPr>
+          <w:rFonts w:eastAsiaTheme="minorEastAsia"/>
+        </w:rPr>
+        <w:t>(</w:t>
+      </w:r>
+      <w:r>
+        <w:rPr>
+          <w:rFonts w:eastAsiaTheme="minorEastAsia"/>
+        </w:rPr>
+        <w:t>6, 9)</w:t>
+      </w:r>
+      <w:r>
+        <w:rPr>
+          <w:rFonts w:eastAsiaTheme="minorEastAsia"/>
+        </w:rPr>
+        <w:br/>
+      </w:r>
+      <w:r>
+        <w:rPr>
+          <w:rFonts w:eastAsiaTheme="minorEastAsia"/>
+          <w:b/>
+          <w:bCs/>
+        </w:rPr>
+        <w:t xml:space="preserve">(1) </w:t>
+      </w:r>
+      <m:oMath>
+        <m:r>
+          <m:rPr>
+            <m:sty m:val="bi"/>
+          </m:rPr>
+          <w:rPr>
+            <w:rFonts w:ascii="Cambria Math" w:eastAsiaTheme="minorEastAsia" w:hAnsi="Cambria Math"/>
+          </w:rPr>
+          <m:t>y=2</m:t>
+        </m:r>
+        <m:r>
+          <m:rPr>
+            <m:sty m:val="bi"/>
+          </m:rPr>
+          <w:rPr>
+            <w:rFonts w:ascii="Cambria Math" w:eastAsiaTheme="minorEastAsia" w:hAnsi="Cambria Math"/>
+          </w:rPr>
+          <m:t>x-3</m:t>
+        </m:r>
+      </m:oMath>
+    </w:p>
+    <w:p>
+      <w:pPr>
+        <w:pStyle w:val="ListParagraph"/>
+        <w:numPr>
+          <w:ilvl w:val="0"/>
+          <w:numId w:val="13"/>
+        </w:numPr>
+        <w:rPr>
+          <w:b/>
+          <w:bCs/>
+        </w:rPr>
+      </w:pPr>
+      <w:r>
+        <w:t>(3,1) and (7, -3)</w:t>
+      </w:r>
+      <w:r>
+        <w:br/>
+      </w:r>
+      <w:r>
+        <w:rPr>
+          <w:b/>
+          <w:bCs/>
+        </w:rPr>
+        <w:t xml:space="preserve">(4) </w:t>
+      </w:r>
+      <m:oMath>
+        <m:r>
+          <m:rPr>
+            <m:sty m:val="bi"/>
+          </m:rPr>
+          <w:rPr>
+            <w:rFonts w:ascii="Cambria Math" w:hAnsi="Cambria Math"/>
+          </w:rPr>
+          <m:t>y=-x+4</m:t>
+        </m:r>
+      </m:oMath>
+    </w:p>
+    <w:p>
+      <w:pPr>
+        <w:pStyle w:val="ListParagraph"/>
+        <w:numPr>
+          <w:ilvl w:val="0"/>
+          <w:numId w:val="13"/>
+        </w:numPr>
+        <w:rPr>
+          <w:b/>
+          <w:bCs/>
+        </w:rPr>
+      </w:pPr>
+      <w:r>
+        <w:rPr>
+          <w:rFonts w:eastAsiaTheme="minorEastAsia"/>
+        </w:rPr>
+        <w:t>(4, -2) and (12, 4)</w:t>
+      </w:r>
+      <w:r>
+        <w:rPr>
+          <w:rFonts w:eastAsiaTheme="minorEastAsia"/>
+        </w:rPr>
+        <w:br/>
+      </w:r>
+      <w:r>
+        <w:rPr>
+          <w:rFonts w:eastAsiaTheme="minorEastAsia"/>
+          <w:b/>
+          <w:bCs/>
+        </w:rPr>
+        <w:t xml:space="preserve">(3) </w:t>
+      </w:r>
+      <m:oMath>
+        <m:r>
+          <m:rPr>
+            <m:sty m:val="bi"/>
+          </m:rPr>
+          <w:rPr>
+            <w:rFonts w:ascii="Cambria Math" w:eastAsiaTheme="minorEastAsia" w:hAnsi="Cambria Math"/>
+          </w:rPr>
+          <m:t>y=</m:t>
+        </m:r>
+        <m:f>
+          <m:fPr>
+            <m:ctrlPr>
+              <w:rPr>
+                <w:rFonts w:ascii="Cambria Math" w:eastAsiaTheme="minorEastAsia" w:hAnsi="Cambria Math"/>
+                <w:b/>
+                <w:bCs/>
+                <w:i/>
+              </w:rPr>
+            </m:ctrlPr>
+          </m:fPr>
+          <m:num>
+            <m:r>
+              <m:rPr>
+                <m:sty m:val="bi"/>
+              </m:rPr>
+              <w:rPr>
+                <w:rFonts w:ascii="Cambria Math" w:eastAsiaTheme="minorEastAsia" w:hAnsi="Cambria Math"/>
+              </w:rPr>
+              <m:t>3</m:t>
+            </m:r>
+          </m:num>
+          <m:den>
+            <m:r>
+              <m:rPr>
+                <m:sty m:val="bi"/>
+              </m:rPr>
+              <w:rPr>
+                <w:rFonts w:ascii="Cambria Math" w:eastAsiaTheme="minorEastAsia" w:hAnsi="Cambria Math"/>
+              </w:rPr>
+              <m:t>4</m:t>
+            </m:r>
+          </m:den>
+        </m:f>
+        <m:r>
+          <m:rPr>
+            <m:sty m:val="bi"/>
+          </m:rPr>
+          <w:rPr>
+            <w:rFonts w:ascii="Cambria Math" w:eastAsiaTheme="minorEastAsia" w:hAnsi="Cambria Math"/>
+          </w:rPr>
+          <m:t>x-5</m:t>
+        </m:r>
+      </m:oMath>
+    </w:p>
+    <w:p>
+      <w:pPr>
+        <w:pStyle w:val="ListParagraph"/>
+        <w:numPr>
+          <w:ilvl w:val="0"/>
+          <w:numId w:val="13"/>
+        </w:numPr>
+        <w:rPr>
+          <w:b/>
+          <w:bCs/>
+        </w:rPr>
+      </w:pPr>
+      <w:r>
+        <w:rPr>
+          <w:rFonts w:eastAsiaTheme="minorEastAsia"/>
+        </w:rPr>
+        <w:t>(5, 1) and (15, -3)</w:t>
+      </w:r>
+      <w:r>
+        <w:rPr>
+          <w:rFonts w:eastAsiaTheme="minorEastAsia"/>
+        </w:rPr>
+        <w:br/>
+      </w:r>
+      <w:r>
+        <w:rPr>
+          <w:rFonts w:eastAsiaTheme="minorEastAsia"/>
+          <w:b/>
+          <w:bCs/>
+        </w:rPr>
+        <w:t xml:space="preserve">(2) </w:t>
+      </w:r>
+      <m:oMath>
+        <m:r>
+          <m:rPr>
+            <m:sty m:val="bi"/>
+          </m:rPr>
+          <w:rPr>
+            <w:rFonts w:ascii="Cambria Math" w:eastAsiaTheme="minorEastAsia" w:hAnsi="Cambria Math"/>
+          </w:rPr>
+          <m:t>y=-</m:t>
+        </m:r>
+        <m:f>
+          <m:fPr>
+            <m:ctrlPr>
+              <w:rPr>
+                <w:rFonts w:ascii="Cambria Math" w:eastAsiaTheme="minorEastAsia" w:hAnsi="Cambria Math"/>
+                <w:b/>
+                <w:bCs/>
+                <w:i/>
+              </w:rPr>
+            </m:ctrlPr>
+          </m:fPr>
+          <m:num>
+            <m:r>
+              <m:rPr>
+                <m:sty m:val="bi"/>
+              </m:rPr>
+              <w:rPr>
+                <w:rFonts w:ascii="Cambria Math" w:eastAsiaTheme="minorEastAsia" w:hAnsi="Cambria Math"/>
+              </w:rPr>
+              <m:t>2</m:t>
+            </m:r>
+          </m:num>
+          <m:den>
+            <m:r>
+              <m:rPr>
+                <m:sty m:val="bi"/>
+              </m:rPr>
+              <w:rPr>
+                <w:rFonts w:ascii="Cambria Math" w:eastAsiaTheme="minorEastAsia" w:hAnsi="Cambria Math"/>
+              </w:rPr>
+              <m:t>5</m:t>
+            </m:r>
+          </m:den>
+        </m:f>
+        <m:r>
+          <m:rPr>
+            <m:sty m:val="bi"/>
+          </m:rPr>
+          <w:rPr>
+            <w:rFonts w:ascii="Cambria Math" w:eastAsiaTheme="minorEastAsia" w:hAnsi="Cambria Math"/>
+          </w:rPr>
+          <m:t>x+3</m:t>
+        </m:r>
+      </m:oMath>
+    </w:p>
+    <w:p>
+      <w:pPr>
+        <w:pStyle w:val="ListParagraph"/>
+        <w:numPr>
+          <w:ilvl w:val="0"/>
+          <w:numId w:val="13"/>
+        </w:numPr>
+        <w:rPr>
+          <w:b/>
+          <w:bCs/>
+        </w:rPr>
+      </w:pPr>
+      <w:r>
+        <w:rPr>
+          <w:rFonts w:eastAsiaTheme="minorEastAsia"/>
+        </w:rPr>
+        <w:t>(-4, 1) and (4, 3)</w:t>
+      </w:r>
+      <w:r>
+        <w:rPr>
+          <w:rFonts w:eastAsiaTheme="minorEastAsia"/>
+        </w:rPr>
+        <w:br/>
+      </w:r>
+      <w:r>
+        <w:rPr>
+          <w:rFonts w:eastAsiaTheme="minorEastAsia"/>
+          <w:b/>
+          <w:bCs/>
+        </w:rPr>
+        <w:t xml:space="preserve">(4) </w:t>
+      </w:r>
+      <m:oMath>
+        <m:r>
+          <m:rPr>
+            <m:sty m:val="bi"/>
+          </m:rPr>
+          <w:rPr>
+            <w:rFonts w:ascii="Cambria Math" w:eastAsiaTheme="minorEastAsia" w:hAnsi="Cambria Math"/>
+          </w:rPr>
+          <m:t>y=</m:t>
+        </m:r>
+        <m:f>
+          <m:fPr>
+            <m:ctrlPr>
+              <w:rPr>
+                <w:rFonts w:ascii="Cambria Math" w:eastAsiaTheme="minorEastAsia" w:hAnsi="Cambria Math"/>
+                <w:b/>
+                <w:bCs/>
+                <w:i/>
+              </w:rPr>
+            </m:ctrlPr>
+          </m:fPr>
+          <m:num>
+            <m:r>
+              <m:rPr>
+                <m:sty m:val="bi"/>
+              </m:rPr>
+              <w:rPr>
+                <w:rFonts w:ascii="Cambria Math" w:eastAsiaTheme="minorEastAsia" w:hAnsi="Cambria Math"/>
+              </w:rPr>
+              <m:t>1</m:t>
+            </m:r>
+          </m:num>
+          <m:den>
+            <m:r>
+              <m:rPr>
+                <m:sty m:val="bi"/>
+              </m:rPr>
+              <w:rPr>
+                <w:rFonts w:ascii="Cambria Math" w:eastAsiaTheme="minorEastAsia" w:hAnsi="Cambria Math"/>
+              </w:rPr>
+              <m:t>4</m:t>
+            </m:r>
+          </m:den>
+        </m:f>
+        <m:r>
+          <m:rPr>
+            <m:sty m:val="bi"/>
+          </m:rPr>
+          <w:rPr>
+            <w:rFonts w:ascii="Cambria Math" w:eastAsiaTheme="minorEastAsia" w:hAnsi="Cambria Math"/>
+          </w:rPr>
+          <m:t>x+2</m:t>
+        </m:r>
+      </m:oMath>
+    </w:p>
+    <w:p>
+      <w:pPr>
+        <w:pStyle w:val="ListParagraph"/>
+        <w:numPr>
+          <w:ilvl w:val="0"/>
+          <w:numId w:val="13"/>
+        </w:numPr>
+        <w:rPr>
+          <w:b/>
+          <w:bCs/>
+        </w:rPr>
+      </w:pPr>
+      <w:r>
+        <w:rPr>
+          <w:rFonts w:eastAsiaTheme="minorEastAsia"/>
+        </w:rPr>
+        <w:t>(3, 7) and (6, 7)</w:t>
+      </w:r>
+      <w:r>
+        <w:rPr>
+          <w:rFonts w:eastAsiaTheme="minorEastAsia"/>
+        </w:rPr>
+        <w:br/>
+      </w:r>
+      <w:r>
+        <w:rPr>
+          <w:rFonts w:eastAsiaTheme="minorEastAsia"/>
+          <w:b/>
+          <w:bCs/>
+        </w:rPr>
+        <w:t>(2) y = 7</w:t>
+      </w:r>
+    </w:p>
+    <w:p>
+      <w:pPr>
+        <w:pStyle w:val="ListParagraph"/>
+        <w:numPr>
+          <w:ilvl w:val="0"/>
+          <w:numId w:val="13"/>
+        </w:numPr>
+        <w:rPr>
+          <w:b/>
+          <w:bCs/>
+        </w:rPr>
+      </w:pPr>
+      <w:r>
+        <w:rPr>
+          <w:rFonts w:eastAsiaTheme="minorEastAsia"/>
+        </w:rPr>
+        <w:t>(3, 5) and (3, 8)</w:t>
+      </w:r>
+      <w:r>
+        <w:rPr>
+          <w:rFonts w:eastAsiaTheme="minorEastAsia"/>
+        </w:rPr>
+        <w:br/>
+      </w:r>
+      <w:r>
+        <w:rPr>
+          <w:rFonts w:eastAsiaTheme="minorEastAsia"/>
+          <w:b/>
+          <w:bCs/>
+        </w:rPr>
+        <w:t>(2) x = 3</w:t>
+      </w:r>
+    </w:p>
+    <w:p>
+      <w:pPr>
+        <w:pStyle w:val="ListParagraph"/>
+        <w:numPr>
+          <w:ilvl w:val="0"/>
+          <w:numId w:val="12"/>
+        </w:numPr>
+      </w:pPr>
+      <w:r>
+        <w:br w:type="column"/>
+      </w:r>
+      <w:r>
+        <w:lastRenderedPageBreak/>
+        <w:t>Show how you arrived at your answers.</w:t>
+      </w:r>
+    </w:p>
+    <w:p>
+      <w:pPr>
+        <w:pStyle w:val="ListParagraph"/>
+        <w:numPr>
+          <w:ilvl w:val="0"/>
+          <w:numId w:val="14"/>
+        </w:numPr>
+      </w:pPr>
+      <w:r>
+        <w:t xml:space="preserve">A line passes through the points (3, 4) and </w:t>
+      </w:r>
+      <w:r>
+        <w:br/>
+        <w:t>(9, 8). The line also passes through the point (5, a) for what value of a, rounded to the nearest tenth.</w:t>
+      </w:r>
+      <w:r>
+        <w:br/>
+        <w:t>Point 2: (9, 8)</w:t>
+      </w:r>
+      <w:r>
+        <w:br/>
+        <w:t>Point 1: (3, 4)</w:t>
+      </w:r>
+      <w:r>
+        <w:br/>
+      </w:r>
+      <w:r>
+        <w:br/>
+      </w:r>
+      <w:r>
+        <w:rPr>
+          <w:noProof/>
+        </w:rPr>
+        <w:drawing>
+          <wp:inline distT="0" distB="0" distL="0" distR="0" wp14:anchorId="00528C99" wp14:editId="1002EDF9">
+            <wp:extent cx="3192145" cy="2355850"/>
+            <wp:effectExtent l="0" t="0" r="8255" b="6350"/>
+            <wp:docPr id="346633733" name="Picture 1"/>
+            <wp:cNvGraphicFramePr>
+              <a:graphicFrameLocks xmlns:a="http://schemas.openxmlformats.org/drawingml/2006/main" noChangeAspect="1"/>
+            </wp:cNvGraphicFramePr>
+            <a:graphic xmlns:a="http://schemas.openxmlformats.org/drawingml/2006/main">
+              <a:graphicData uri="http://schemas.openxmlformats.org/drawingml/2006/picture">
+                <pic:pic xmlns:pic="http://schemas.openxmlformats.org/drawingml/2006/picture">
+                  <pic:nvPicPr>
+                    <pic:cNvPr id="0" name="Picture 1"/>
+                    <pic:cNvPicPr>
+                      <a:picLocks noChangeAspect="1" noChangeArrowheads="1"/>
+                    </pic:cNvPicPr>
+                  </pic:nvPicPr>
+                  <pic:blipFill>
+                    <a:blip r:embed="rId20" cstate="print">
+                      <a:extLst>
+                        <a:ext uri="{28A0092B-C50C-407E-A947-70E740481C1C}">
+                          <a14:useLocalDpi xmlns:a14="http://schemas.microsoft.com/office/drawing/2010/main" val="0"/>
+                        </a:ext>
+                      </a:extLst>
+                    </a:blip>
+                    <a:srcRect/>
+                    <a:stretch>
+                      <a:fillRect/>
+                    </a:stretch>
+                  </pic:blipFill>
+                  <pic:spPr bwMode="auto">
+                    <a:xfrm>
+                      <a:off x="0" y="0"/>
+                      <a:ext cx="3192145" cy="2355850"/>
+                    </a:xfrm>
+                    <a:prstGeom prst="rect">
+                      <a:avLst/>
+                    </a:prstGeom>
+                    <a:noFill/>
+                    <a:ln>
+                      <a:noFill/>
+                    </a:ln>
+                  </pic:spPr>
+                </pic:pic>
+              </a:graphicData>
+            </a:graphic>
+          </wp:inline>
+        </w:drawing>
+      </w:r>
+      <w:r>
+        <w:br/>
+      </w:r>
+      <w:r>
+        <w:rPr>
+          <w:b/>
+          <w:bCs/>
+        </w:rPr>
+        <w:t>(5, a), Solution: (5, 5.3)</w:t>
+      </w:r>
+      <w:r>
+        <w:rPr>
+          <w:b/>
+          <w:bCs/>
+        </w:rPr>
+        <w:br/>
+      </w:r>
+      <w:r>
+        <w:br/>
+      </w:r>
+      <m:oMathPara>
+        <m:oMath>
+          <m:r>
+            <w:rPr>
+              <w:rFonts w:ascii="Cambria Math" w:hAnsi="Cambria Math"/>
+            </w:rPr>
+            <m:t xml:space="preserve">m= </m:t>
+          </m:r>
+          <m:f>
+            <m:fPr>
+              <m:ctrlPr>
+                <w:rPr>
+                  <w:rFonts w:ascii="Cambria Math" w:hAnsi="Cambria Math"/>
+                  <w:i/>
+                </w:rPr>
+              </m:ctrlPr>
+            </m:fPr>
+            <m:num>
+              <m:sSub>
+                <m:sSubPr>
+                  <m:ctrlPr>
+                    <w:rPr>
+                      <w:rFonts w:ascii="Cambria Math" w:hAnsi="Cambria Math"/>
+                      <w:i/>
+                    </w:rPr>
+                  </m:ctrlPr>
+                </m:sSubPr>
+                <m:e>
+                  <m:r>
+                    <w:rPr>
+                      <w:rFonts w:ascii="Cambria Math" w:hAnsi="Cambria Math"/>
+                    </w:rPr>
+                    <m:t>y</m:t>
+                  </m:r>
+                </m:e>
+                <m:sub>
+                  <m:r>
+                    <w:rPr>
+                      <w:rFonts w:ascii="Cambria Math" w:hAnsi="Cambria Math"/>
+                    </w:rPr>
+                    <m:t>2</m:t>
+                  </m:r>
+                </m:sub>
+              </m:sSub>
+              <m:r>
+                <w:rPr>
+                  <w:rFonts w:ascii="Cambria Math" w:hAnsi="Cambria Math"/>
+                </w:rPr>
+                <m:t>-</m:t>
+              </m:r>
+              <m:sSub>
+                <m:sSubPr>
+                  <m:ctrlPr>
+                    <w:rPr>
+                      <w:rFonts w:ascii="Cambria Math" w:hAnsi="Cambria Math"/>
+                      <w:i/>
+                    </w:rPr>
+                  </m:ctrlPr>
+                </m:sSubPr>
+                <m:e>
+                  <m:r>
+                    <w:rPr>
+                      <w:rFonts w:ascii="Cambria Math" w:hAnsi="Cambria Math"/>
+                    </w:rPr>
+                    <m:t>y</m:t>
+                  </m:r>
+                </m:e>
+                <m:sub>
+                  <m:r>
+                    <w:rPr>
+                      <w:rFonts w:ascii="Cambria Math" w:hAnsi="Cambria Math"/>
+                    </w:rPr>
+                    <m:t>1</m:t>
+                  </m:r>
+                </m:sub>
+              </m:sSub>
+            </m:num>
+            <m:den>
+              <m:sSub>
+                <m:sSubPr>
+                  <m:ctrlPr>
+                    <w:rPr>
+                      <w:rFonts w:ascii="Cambria Math" w:hAnsi="Cambria Math"/>
+                      <w:i/>
+                    </w:rPr>
+                  </m:ctrlPr>
+                </m:sSubPr>
+                <m:e>
+                  <m:r>
+                    <w:rPr>
+                      <w:rFonts w:ascii="Cambria Math" w:hAnsi="Cambria Math"/>
+                    </w:rPr>
+                    <m:t>x</m:t>
+                  </m:r>
+                </m:e>
+                <m:sub>
+                  <m:r>
+                    <w:rPr>
+                      <w:rFonts w:ascii="Cambria Math" w:hAnsi="Cambria Math"/>
+                    </w:rPr>
+                    <m:t>2</m:t>
+                  </m:r>
+                </m:sub>
+              </m:sSub>
+              <m:r>
+                <w:rPr>
+                  <w:rFonts w:ascii="Cambria Math" w:hAnsi="Cambria Math"/>
+                </w:rPr>
+                <m:t>-</m:t>
+              </m:r>
+              <m:sSub>
+                <m:sSubPr>
+                  <m:ctrlPr>
+                    <w:rPr>
+                      <w:rFonts w:ascii="Cambria Math" w:hAnsi="Cambria Math"/>
+                      <w:i/>
+                    </w:rPr>
+                  </m:ctrlPr>
+                </m:sSubPr>
+                <m:e>
+                  <m:r>
+                    <w:rPr>
+                      <w:rFonts w:ascii="Cambria Math" w:hAnsi="Cambria Math"/>
+                    </w:rPr>
+                    <m:t>x</m:t>
+                  </m:r>
+                </m:e>
+                <m:sub>
+                  <m:r>
+                    <w:rPr>
+                      <w:rFonts w:ascii="Cambria Math" w:hAnsi="Cambria Math"/>
+                    </w:rPr>
+                    <m:t>1</m:t>
+                  </m:r>
+                </m:sub>
+              </m:sSub>
+            </m:den>
+          </m:f>
+          <m:r>
+            <m:rPr>
+              <m:sty m:val="p"/>
+            </m:rPr>
+            <w:rPr>
+              <w:rFonts w:eastAsiaTheme="minorEastAsia"/>
+            </w:rPr>
+            <w:br/>
+          </m:r>
+        </m:oMath>
+        <m:oMath>
+          <m:r>
+            <w:rPr>
+              <w:rFonts w:ascii="Cambria Math" w:eastAsiaTheme="minorEastAsia" w:hAnsi="Cambria Math"/>
+            </w:rPr>
+            <m:t>m=</m:t>
+          </m:r>
+          <m:f>
+            <m:fPr>
+              <m:ctrlPr>
+                <w:rPr>
+                  <w:rFonts w:ascii="Cambria Math" w:eastAsiaTheme="minorEastAsia" w:hAnsi="Cambria Math"/>
+                  <w:i/>
+                </w:rPr>
+              </m:ctrlPr>
+            </m:fPr>
+            <m:num>
+              <m:r>
+                <w:rPr>
+                  <w:rFonts w:ascii="Cambria Math" w:eastAsiaTheme="minorEastAsia" w:hAnsi="Cambria Math"/>
+                </w:rPr>
+                <m:t>8-4</m:t>
+              </m:r>
+            </m:num>
+            <m:den>
+              <m:r>
+                <w:rPr>
+                  <w:rFonts w:ascii="Cambria Math" w:eastAsiaTheme="minorEastAsia" w:hAnsi="Cambria Math"/>
+                </w:rPr>
+                <m:t>9-3</m:t>
+              </m:r>
+            </m:den>
+          </m:f>
+          <m:r>
+            <m:rPr>
+              <m:sty m:val="p"/>
+            </m:rPr>
+            <w:rPr>
+              <w:rFonts w:ascii="Cambria Math" w:eastAsiaTheme="minorEastAsia"/>
+            </w:rPr>
+            <m:t>=</m:t>
+          </m:r>
+          <m:f>
+            <m:fPr>
+              <m:ctrlPr>
+                <w:rPr>
+                  <w:rFonts w:ascii="Cambria Math" w:eastAsiaTheme="minorEastAsia" w:hAnsi="Cambria Math"/>
+                </w:rPr>
+              </m:ctrlPr>
+            </m:fPr>
+            <m:num>
+              <m:r>
+                <w:rPr>
+                  <w:rFonts w:ascii="Cambria Math" w:eastAsiaTheme="minorEastAsia"/>
+                </w:rPr>
+                <m:t>4</m:t>
+              </m:r>
+            </m:num>
+            <m:den>
+              <m:r>
+                <w:rPr>
+                  <w:rFonts w:ascii="Cambria Math" w:eastAsiaTheme="minorEastAsia"/>
+                </w:rPr>
+                <m:t>6</m:t>
+              </m:r>
+            </m:den>
+          </m:f>
+          <m:r>
+            <m:rPr>
+              <m:sty m:val="p"/>
+            </m:rPr>
+            <w:rPr>
+              <w:rFonts w:ascii="Cambria Math" w:eastAsiaTheme="minorEastAsia"/>
+            </w:rPr>
+            <m:t>=</m:t>
+          </m:r>
+          <m:f>
+            <m:fPr>
+              <m:ctrlPr>
+                <w:rPr>
+                  <w:rFonts w:ascii="Cambria Math" w:eastAsiaTheme="minorEastAsia" w:hAnsi="Cambria Math"/>
+                </w:rPr>
+              </m:ctrlPr>
+            </m:fPr>
+            <m:num>
+              <m:r>
+                <w:rPr>
+                  <w:rFonts w:ascii="Cambria Math" w:eastAsiaTheme="minorEastAsia"/>
+                </w:rPr>
+                <m:t>2</m:t>
+              </m:r>
+            </m:num>
+            <m:den>
+              <m:r>
+                <w:rPr>
+                  <w:rFonts w:ascii="Cambria Math" w:eastAsiaTheme="minorEastAsia"/>
+                </w:rPr>
+                <m:t>3</m:t>
+              </m:r>
+            </m:den>
+          </m:f>
+          <m:r>
+            <m:rPr>
+              <m:sty m:val="p"/>
+            </m:rPr>
+            <w:rPr>
+              <w:rFonts w:eastAsiaTheme="minorEastAsia"/>
+            </w:rPr>
+            <w:br/>
+          </m:r>
+        </m:oMath>
+        <m:oMath>
+          <m:r>
+            <w:rPr>
+              <w:rFonts w:ascii="Cambria Math" w:eastAsiaTheme="minorEastAsia" w:hAnsi="Cambria Math"/>
+            </w:rPr>
+            <m:t>y=mx+b</m:t>
+          </m:r>
+          <m:r>
+            <m:rPr>
+              <m:sty m:val="p"/>
+            </m:rPr>
+            <w:rPr>
+              <w:rFonts w:eastAsiaTheme="minorEastAsia"/>
+            </w:rPr>
+            <w:br/>
+          </m:r>
+        </m:oMath>
+        <m:oMath>
+          <m:r>
+            <w:rPr>
+              <w:rFonts w:ascii="Cambria Math" w:eastAsiaTheme="minorEastAsia" w:hAnsi="Cambria Math"/>
+            </w:rPr>
+            <m:t>8=</m:t>
+          </m:r>
+          <m:f>
+            <m:fPr>
+              <m:ctrlPr>
+                <w:rPr>
+                  <w:rFonts w:ascii="Cambria Math" w:eastAsiaTheme="minorEastAsia" w:hAnsi="Cambria Math"/>
+                  <w:i/>
+                </w:rPr>
+              </m:ctrlPr>
+            </m:fPr>
+            <m:num>
+              <m:r>
+                <w:rPr>
+                  <w:rFonts w:ascii="Cambria Math" w:eastAsiaTheme="minorEastAsia" w:hAnsi="Cambria Math"/>
+                </w:rPr>
+                <m:t>2</m:t>
+              </m:r>
+            </m:num>
+            <m:den>
+              <m:r>
+                <w:rPr>
+                  <w:rFonts w:ascii="Cambria Math" w:eastAsiaTheme="minorEastAsia" w:hAnsi="Cambria Math"/>
+                </w:rPr>
+                <m:t>3</m:t>
+              </m:r>
+            </m:den>
+          </m:f>
+          <m:r>
+            <m:rPr>
+              <m:sty m:val="p"/>
+            </m:rPr>
+            <w:rPr>
+              <w:rFonts w:ascii="Cambria Math" w:eastAsiaTheme="minorEastAsia" w:hAnsi="Cambria Math"/>
+            </w:rPr>
+            <m:t>∙9+b=b+</m:t>
+          </m:r>
+          <m:f>
+            <m:fPr>
+              <m:ctrlPr>
+                <w:rPr>
+                  <w:rFonts w:ascii="Cambria Math" w:eastAsiaTheme="minorEastAsia" w:hAnsi="Cambria Math"/>
+                </w:rPr>
+              </m:ctrlPr>
+            </m:fPr>
+            <m:num>
+              <m:r>
+                <w:rPr>
+                  <w:rFonts w:ascii="Cambria Math" w:eastAsiaTheme="minorEastAsia" w:hAnsi="Cambria Math"/>
+                </w:rPr>
+                <m:t>18</m:t>
+              </m:r>
+            </m:num>
+            <m:den>
+              <m:r>
+                <w:rPr>
+                  <w:rFonts w:ascii="Cambria Math" w:eastAsiaTheme="minorEastAsia" w:hAnsi="Cambria Math"/>
+                </w:rPr>
+                <m:t>3</m:t>
+              </m:r>
+            </m:den>
+          </m:f>
+          <m:r>
+            <m:rPr>
+              <m:sty m:val="p"/>
+            </m:rPr>
+            <w:rPr>
+              <w:rFonts w:ascii="Cambria Math" w:eastAsiaTheme="minorEastAsia"/>
+            </w:rPr>
+            <m:t>=b+6</m:t>
+          </m:r>
+          <m:r>
+            <m:rPr>
+              <m:sty m:val="p"/>
+            </m:rPr>
+            <w:rPr>
+              <w:rFonts w:eastAsiaTheme="minorEastAsia"/>
+            </w:rPr>
+            <w:br/>
+          </m:r>
+        </m:oMath>
+        <m:oMath>
+          <m:r>
+            <w:rPr>
+              <w:rFonts w:ascii="Cambria Math" w:eastAsiaTheme="minorEastAsia" w:hAnsi="Cambria Math"/>
+            </w:rPr>
+            <m:t>b=8-6=2</m:t>
+          </m:r>
+          <m:r>
+            <m:rPr>
+              <m:sty m:val="p"/>
+            </m:rPr>
+            <w:rPr>
+              <w:rFonts w:eastAsiaTheme="minorEastAsia"/>
+            </w:rPr>
+            <w:br/>
+          </m:r>
+        </m:oMath>
+        <m:oMath>
+          <m:r>
+            <w:rPr>
+              <w:rFonts w:ascii="Cambria Math" w:eastAsiaTheme="minorEastAsia" w:hAnsi="Cambria Math"/>
+            </w:rPr>
+            <m:t>y=</m:t>
+          </m:r>
+          <m:f>
+            <m:fPr>
+              <m:ctrlPr>
+                <w:rPr>
+                  <w:rFonts w:ascii="Cambria Math" w:eastAsiaTheme="minorEastAsia" w:hAnsi="Cambria Math"/>
+                  <w:i/>
+                </w:rPr>
+              </m:ctrlPr>
+            </m:fPr>
+            <m:num>
+              <m:r>
+                <w:rPr>
+                  <w:rFonts w:ascii="Cambria Math" w:eastAsiaTheme="minorEastAsia" w:hAnsi="Cambria Math"/>
+                </w:rPr>
+                <m:t>2</m:t>
+              </m:r>
+            </m:num>
+            <m:den>
+              <m:r>
+                <w:rPr>
+                  <w:rFonts w:ascii="Cambria Math" w:eastAsiaTheme="minorEastAsia" w:hAnsi="Cambria Math"/>
+                </w:rPr>
+                <m:t>3</m:t>
+              </m:r>
+            </m:den>
+          </m:f>
+          <m:r>
+            <m:rPr>
+              <m:sty m:val="p"/>
+            </m:rPr>
+            <w:rPr>
+              <w:rFonts w:ascii="Cambria Math" w:eastAsiaTheme="minorEastAsia"/>
+            </w:rPr>
+            <m:t>x+2</m:t>
+          </m:r>
+          <m:r>
+            <m:rPr>
+              <m:sty m:val="p"/>
+            </m:rPr>
+            <w:rPr>
+              <w:rFonts w:eastAsiaTheme="minorEastAsia"/>
+            </w:rPr>
+            <w:br/>
+          </m:r>
+        </m:oMath>
+      </m:oMathPara>
+      <w:r>
+        <w:rPr>
+          <w:rFonts w:eastAsiaTheme="minorEastAsia"/>
+        </w:rPr>
+        <w:t>(5, a)</w:t>
+      </w:r>
+      <w:r>
+        <w:rPr>
+          <w:rFonts w:eastAsiaTheme="minorEastAsia"/>
+        </w:rPr>
+        <w:br/>
+      </w:r>
+      <w:r>
+        <w:rPr>
+          <w:rFonts w:eastAsiaTheme="minorEastAsia"/>
+          <w:b/>
+          <w:bCs/>
+        </w:rPr>
+        <w:t xml:space="preserve">ck: </w:t>
+      </w:r>
+      <m:oMath>
+        <m:r>
+          <m:rPr>
+            <m:sty m:val="bi"/>
+          </m:rPr>
+          <w:rPr>
+            <w:rFonts w:ascii="Cambria Math" w:eastAsiaTheme="minorEastAsia" w:hAnsi="Cambria Math"/>
+          </w:rPr>
+          <m:t>a=</m:t>
+        </m:r>
+        <m:f>
+          <m:fPr>
+            <m:ctrlPr>
+              <w:rPr>
+                <w:rFonts w:ascii="Cambria Math" w:eastAsiaTheme="minorEastAsia" w:hAnsi="Cambria Math"/>
+                <w:b/>
+                <w:bCs/>
+                <w:i/>
+              </w:rPr>
+            </m:ctrlPr>
+          </m:fPr>
+          <m:num>
+            <m:r>
+              <m:rPr>
+                <m:sty m:val="bi"/>
+              </m:rPr>
+              <w:rPr>
+                <w:rFonts w:ascii="Cambria Math" w:eastAsiaTheme="minorEastAsia" w:hAnsi="Cambria Math"/>
+              </w:rPr>
+              <m:t>2</m:t>
+            </m:r>
+          </m:num>
+          <m:den>
+            <m:r>
+              <m:rPr>
+                <m:sty m:val="bi"/>
+              </m:rPr>
+              <w:rPr>
+                <w:rFonts w:ascii="Cambria Math" w:eastAsiaTheme="minorEastAsia" w:hAnsi="Cambria Math"/>
+              </w:rPr>
+              <m:t>3</m:t>
+            </m:r>
+          </m:den>
+        </m:f>
+        <m:r>
+          <m:rPr>
+            <m:sty m:val="bi"/>
+          </m:rPr>
+          <w:rPr>
+            <w:rFonts w:ascii="Cambria Math" w:eastAsiaTheme="minorEastAsia" w:hAnsi="Cambria Math"/>
+          </w:rPr>
+          <m:t>∙5+2=</m:t>
+        </m:r>
+        <m:f>
+          <m:fPr>
+            <m:ctrlPr>
+              <w:rPr>
+                <w:rFonts w:ascii="Cambria Math" w:eastAsiaTheme="minorEastAsia" w:hAnsi="Cambria Math"/>
+                <w:b/>
+                <w:bCs/>
+                <w:i/>
+              </w:rPr>
+            </m:ctrlPr>
+          </m:fPr>
+          <m:num>
+            <m:r>
+              <m:rPr>
+                <m:sty m:val="bi"/>
+              </m:rPr>
+              <w:rPr>
+                <w:rFonts w:ascii="Cambria Math" w:eastAsiaTheme="minorEastAsia" w:hAnsi="Cambria Math"/>
+              </w:rPr>
+              <m:t>10</m:t>
+            </m:r>
+          </m:num>
+          <m:den>
+            <m:r>
+              <m:rPr>
+                <m:sty m:val="bi"/>
+              </m:rPr>
+              <w:rPr>
+                <w:rFonts w:ascii="Cambria Math" w:eastAsiaTheme="minorEastAsia" w:hAnsi="Cambria Math"/>
+              </w:rPr>
+              <m:t>3</m:t>
+            </m:r>
+          </m:den>
+        </m:f>
+        <m:r>
+          <m:rPr>
+            <m:sty m:val="bi"/>
+          </m:rPr>
+          <w:rPr>
+            <w:rFonts w:ascii="Cambria Math" w:eastAsiaTheme="minorEastAsia" w:hAnsi="Cambria Math"/>
+          </w:rPr>
+          <m:t>+</m:t>
+        </m:r>
+        <m:f>
+          <m:fPr>
+            <m:ctrlPr>
+              <w:rPr>
+                <w:rFonts w:ascii="Cambria Math" w:eastAsiaTheme="minorEastAsia" w:hAnsi="Cambria Math"/>
+                <w:b/>
+                <w:bCs/>
+                <w:i/>
+              </w:rPr>
+            </m:ctrlPr>
+          </m:fPr>
+          <m:num>
+            <m:r>
+              <m:rPr>
+                <m:sty m:val="bi"/>
+              </m:rPr>
+              <w:rPr>
+                <w:rFonts w:ascii="Cambria Math" w:eastAsiaTheme="minorEastAsia" w:hAnsi="Cambria Math"/>
+              </w:rPr>
+              <m:t>6</m:t>
+            </m:r>
+          </m:num>
+          <m:den>
+            <m:r>
+              <m:rPr>
+                <m:sty m:val="bi"/>
+              </m:rPr>
+              <w:rPr>
+                <w:rFonts w:ascii="Cambria Math" w:eastAsiaTheme="minorEastAsia" w:hAnsi="Cambria Math"/>
+              </w:rPr>
+              <m:t>3</m:t>
+            </m:r>
+          </m:den>
+        </m:f>
+        <m:r>
+          <m:rPr>
+            <m:sty m:val="bi"/>
+          </m:rPr>
+          <w:rPr>
+            <w:rFonts w:ascii="Cambria Math" w:eastAsiaTheme="minorEastAsia" w:hAnsi="Cambria Math"/>
+          </w:rPr>
+          <m:t>=</m:t>
+        </m:r>
+        <m:f>
+          <m:fPr>
+            <m:ctrlPr>
+              <w:rPr>
+                <w:rFonts w:ascii="Cambria Math" w:eastAsiaTheme="minorEastAsia" w:hAnsi="Cambria Math"/>
+                <w:b/>
+                <w:bCs/>
+                <w:i/>
+              </w:rPr>
+            </m:ctrlPr>
+          </m:fPr>
+          <m:num>
+            <m:r>
+              <m:rPr>
+                <m:sty m:val="bi"/>
+              </m:rPr>
+              <w:rPr>
+                <w:rFonts w:ascii="Cambria Math" w:eastAsiaTheme="minorEastAsia" w:hAnsi="Cambria Math"/>
+              </w:rPr>
+              <m:t>16</m:t>
+            </m:r>
+          </m:num>
+          <m:den>
+            <m:r>
+              <m:rPr>
+                <m:sty m:val="bi"/>
+              </m:rPr>
+              <w:rPr>
+                <w:rFonts w:ascii="Cambria Math" w:eastAsiaTheme="minorEastAsia" w:hAnsi="Cambria Math"/>
+              </w:rPr>
+              <m:t>3</m:t>
+            </m:r>
+          </m:den>
+        </m:f>
+      </m:oMath>
+      <w:r>
+        <w:rPr>
+          <w:rFonts w:eastAsiaTheme="minorEastAsia"/>
+          <w:b/>
+          <w:bCs/>
+        </w:rPr>
+        <w:t xml:space="preserve"> = 5.3</w:t>
+      </w:r>
+    </w:p>
+    <w:p>
+      <w:pPr>
+        <w:pStyle w:val="ListParagraph"/>
+        <w:numPr>
+          <w:ilvl w:val="0"/>
+          <w:numId w:val="14"/>
+        </w:numPr>
+        <w:rPr>
+          <w:b/>
+          <w:bCs/>
+        </w:rPr>
+      </w:pPr>
+      <w:r>
+        <w:br w:type="column"/>
+        <w:t xml:space="preserve">A line passes through the points (4, 7) and </w:t>
+      </w:r>
+      <w:r>
+        <w:br/>
+        <w:t>(8, 6). The line also passes through the point (a, 3.5) for what value of a?</w:t>
+      </w:r>
+      <m:oMath>
+        <m:r>
+          <m:rPr>
+            <m:sty m:val="p"/>
+          </m:rPr>
+          <w:rPr>
+            <w:rFonts w:ascii="Cambria Math" w:eastAsiaTheme="minorEastAsia"/>
+          </w:rPr>
+          <w:br/>
+        </m:r>
+      </m:oMath>
+      <m:oMathPara>
+        <m:oMath>
+          <m:r>
+            <m:rPr>
+              <m:sty m:val="p"/>
+            </m:rPr>
+            <w:rPr>
+              <w:rFonts w:eastAsiaTheme="minorEastAsia"/>
+            </w:rPr>
+            <w:br/>
+          </m:r>
+        </m:oMath>
+      </m:oMathPara>
+      <w:r>
+        <w:rPr>
+          <w:rFonts w:eastAsiaTheme="minorEastAsia"/>
+          <w:noProof/>
+        </w:rPr>
+        <w:drawing>
+          <wp:inline distT="0" distB="0" distL="0" distR="0" wp14:anchorId="20C10347" wp14:editId="00A7917F">
+            <wp:extent cx="2973070" cy="1727835"/>
+            <wp:effectExtent l="0" t="0" r="0" b="5715"/>
+            <wp:docPr id="1885284832" name="Picture 2"/>
+            <wp:cNvGraphicFramePr>
+              <a:graphicFrameLocks xmlns:a="http://schemas.openxmlformats.org/drawingml/2006/main" noChangeAspect="1"/>
+            </wp:cNvGraphicFramePr>
+            <a:graphic xmlns:a="http://schemas.openxmlformats.org/drawingml/2006/main">
+              <a:graphicData uri="http://schemas.openxmlformats.org/drawingml/2006/picture">
+                <pic:pic xmlns:pic="http://schemas.openxmlformats.org/drawingml/2006/picture">
+                  <pic:nvPicPr>
+                    <pic:cNvPr id="0" name="Picture 2"/>
+                    <pic:cNvPicPr>
+                      <a:picLocks noChangeAspect="1" noChangeArrowheads="1"/>
+                    </pic:cNvPicPr>
+                  </pic:nvPicPr>
+                  <pic:blipFill>
+                    <a:blip r:embed="rId21">
+                      <a:extLst>
+                        <a:ext uri="{28A0092B-C50C-407E-A947-70E740481C1C}">
+                          <a14:useLocalDpi xmlns:a14="http://schemas.microsoft.com/office/drawing/2010/main" val="0"/>
+                        </a:ext>
+                      </a:extLst>
+                    </a:blip>
+                    <a:srcRect/>
+                    <a:stretch>
+                      <a:fillRect/>
+                    </a:stretch>
+                  </pic:blipFill>
+                  <pic:spPr bwMode="auto">
+                    <a:xfrm>
+                      <a:off x="0" y="0"/>
+                      <a:ext cx="2973070" cy="1727835"/>
+                    </a:xfrm>
+                    <a:prstGeom prst="rect">
+                      <a:avLst/>
+                    </a:prstGeom>
+                    <a:noFill/>
+                    <a:ln>
+                      <a:noFill/>
+                    </a:ln>
+                  </pic:spPr>
+                </pic:pic>
+              </a:graphicData>
+            </a:graphic>
+          </wp:inline>
+        </w:drawing>
+      </w:r>
+      <m:oMath>
+        <m:r>
+          <m:rPr>
+            <m:sty m:val="p"/>
+          </m:rPr>
+          <w:rPr>
+            <w:rFonts w:ascii="Cambria Math" w:eastAsiaTheme="minorEastAsia"/>
+          </w:rPr>
+          <w:br/>
+        </m:r>
+      </m:oMath>
+      <w:r>
+        <w:rPr>
+          <w:b/>
+          <w:bCs/>
+        </w:rPr>
+        <w:t xml:space="preserve">Solution: (a, 3.5) </w:t>
+      </w:r>
+      <m:oMath>
+        <m:r>
+          <m:rPr>
+            <m:sty m:val="bi"/>
+          </m:rPr>
+          <w:rPr>
+            <w:rFonts w:ascii="Cambria Math" w:hAnsi="Cambria Math"/>
+          </w:rPr>
+          <m:t>≅(18, 3.5)</m:t>
+        </m:r>
+      </m:oMath>
+    </w:p>
+    <w:p>
+      <w:pPr>
+        <w:pStyle w:val="ListParagraph"/>
+      </w:pPr>
+    </w:p>
+    <w:p>
+      <w:pPr>
+        <w:pStyle w:val="ListParagraph"/>
+        <w:numPr>
+          <w:ilvl w:val="0"/>
+          <w:numId w:val="14"/>
+        </w:numPr>
+        <w:rPr>
+          <w:b/>
+          <w:bCs/>
+        </w:rPr>
+      </w:pPr>
+      <w:r>
+        <w:t>Find the x-intercept and y-intercept of the line that passes through (5, 6) and (10, 2).</w:t>
+      </w:r>
+      <w:r>
+        <w:br/>
+      </w:r>
+      <w:r>
+        <w:br/>
+      </w:r>
+      <w:r>
+        <w:rPr>
+          <w:noProof/>
+        </w:rPr>
+        <w:drawing>
+          <wp:inline distT="0" distB="0" distL="0" distR="0" wp14:anchorId="56605394" wp14:editId="122AFF10">
+            <wp:extent cx="2428875" cy="1957705"/>
+            <wp:effectExtent l="0" t="0" r="9525" b="4445"/>
+            <wp:docPr id="927346480" name="Picture 3"/>
+            <wp:cNvGraphicFramePr>
+              <a:graphicFrameLocks xmlns:a="http://schemas.openxmlformats.org/drawingml/2006/main" noChangeAspect="1"/>
+            </wp:cNvGraphicFramePr>
+            <a:graphic xmlns:a="http://schemas.openxmlformats.org/drawingml/2006/main">
+              <a:graphicData uri="http://schemas.openxmlformats.org/drawingml/2006/picture">
+                <pic:pic xmlns:pic="http://schemas.openxmlformats.org/drawingml/2006/picture">
+                  <pic:nvPicPr>
+                    <pic:cNvPr id="0" name="Picture 3"/>
+                    <pic:cNvPicPr>
+                      <a:picLocks noChangeAspect="1" noChangeArrowheads="1"/>
+                    </pic:cNvPicPr>
+                  </pic:nvPicPr>
+                  <pic:blipFill>
+                    <a:blip r:embed="rId22">
+                      <a:extLst>
+                        <a:ext uri="{28A0092B-C50C-407E-A947-70E740481C1C}">
+                          <a14:useLocalDpi xmlns:a14="http://schemas.microsoft.com/office/drawing/2010/main" val="0"/>
+                        </a:ext>
+                      </a:extLst>
+                    </a:blip>
+                    <a:srcRect/>
+                    <a:stretch>
+                      <a:fillRect/>
+                    </a:stretch>
+                  </pic:blipFill>
+                  <pic:spPr bwMode="auto">
+                    <a:xfrm>
+                      <a:off x="0" y="0"/>
+                      <a:ext cx="2428875" cy="1957705"/>
+                    </a:xfrm>
+                    <a:prstGeom prst="rect">
+                      <a:avLst/>
+                    </a:prstGeom>
+                    <a:noFill/>
+                    <a:ln>
+                      <a:noFill/>
+                    </a:ln>
+                  </pic:spPr>
+                </pic:pic>
+              </a:graphicData>
+            </a:graphic>
+          </wp:inline>
+        </w:drawing>
+      </w:r>
+      <w:r>
+        <w:br/>
+      </w:r>
+      <w:r>
+        <w:rPr>
+          <w:b/>
+          <w:bCs/>
+        </w:rPr>
+        <w:t>x-intercept: (12.5, 0)</w:t>
+      </w:r>
+      <w:r>
+        <w:rPr>
+          <w:b/>
+          <w:bCs/>
+        </w:rPr>
+        <w:br/>
+        <w:t>y-intercept: (0, 10)</w:t>
+      </w:r>
+    </w:p>
+    <w:p>
+      <w:pPr>
+        <w:pStyle w:val="ListParagraph"/>
+      </w:pPr>
+    </w:p>
+    <w:p>
+      <w:pPr>
+        <w:pStyle w:val="ListParagraph"/>
+        <w:numPr>
+          <w:ilvl w:val="0"/>
+          <w:numId w:val="14"/>
+        </w:numPr>
+        <w:rPr>
+          <w:b/>
+          <w:bCs/>
+        </w:rPr>
+      </w:pPr>
+      <w:r>
+        <w:t xml:space="preserve">The equation </w:t>
+      </w:r>
+      <m:oMath>
+        <m:r>
+          <w:rPr>
+            <w:rFonts w:ascii="Cambria Math" w:hAnsi="Cambria Math"/>
+          </w:rPr>
+          <m:t>y=</m:t>
+        </m:r>
+        <m:f>
+          <m:fPr>
+            <m:ctrlPr>
+              <w:rPr>
+                <w:rFonts w:ascii="Cambria Math" w:hAnsi="Cambria Math"/>
+                <w:i/>
+              </w:rPr>
+            </m:ctrlPr>
+          </m:fPr>
+          <m:num>
+            <m:r>
+              <w:rPr>
+                <w:rFonts w:ascii="Cambria Math" w:hAnsi="Cambria Math"/>
+              </w:rPr>
+              <m:t>1</m:t>
+            </m:r>
+          </m:num>
+          <m:den>
+            <m:r>
+              <w:rPr>
+                <w:rFonts w:ascii="Cambria Math" w:hAnsi="Cambria Math"/>
+              </w:rPr>
+              <m:t>3</m:t>
+            </m:r>
+          </m:den>
+        </m:f>
+        <m:r>
+          <w:rPr>
+            <w:rFonts w:ascii="Cambria Math" w:hAnsi="Cambria Math"/>
+          </w:rPr>
+          <m:t>x+5</m:t>
+        </m:r>
+      </m:oMath>
+      <w:r>
+        <w:rPr>
+          <w:rFonts w:eastAsiaTheme="minorEastAsia"/>
+        </w:rPr>
+        <w:t xml:space="preserve"> passes through points (6, 7) and (12, a). What is the value of a?</w:t>
+      </w:r>
+      <w:r>
+        <w:rPr>
+          <w:rFonts w:eastAsiaTheme="minorEastAsia"/>
+        </w:rPr>
+        <w:br/>
+      </w:r>
+      <m:oMathPara>
+        <m:oMath>
+          <m:r>
+            <w:rPr>
+              <w:rFonts w:ascii="Cambria Math" w:hAnsi="Cambria Math"/>
+            </w:rPr>
+            <m:t>y=</m:t>
+          </m:r>
+          <m:f>
+            <m:fPr>
+              <m:ctrlPr>
+                <w:rPr>
+                  <w:rFonts w:ascii="Cambria Math" w:hAnsi="Cambria Math"/>
+                  <w:i/>
+                </w:rPr>
+              </m:ctrlPr>
+            </m:fPr>
+            <m:num>
+              <m:r>
+                <w:rPr>
+                  <w:rFonts w:ascii="Cambria Math" w:hAnsi="Cambria Math"/>
+                </w:rPr>
+                <m:t>1</m:t>
+              </m:r>
+            </m:num>
+            <m:den>
+              <m:r>
+                <w:rPr>
+                  <w:rFonts w:ascii="Cambria Math" w:hAnsi="Cambria Math"/>
+                </w:rPr>
+                <m:t>3</m:t>
+              </m:r>
+            </m:den>
+          </m:f>
+          <m:r>
+            <w:rPr>
+              <w:rFonts w:ascii="Cambria Math" w:hAnsi="Cambria Math"/>
+            </w:rPr>
+            <m:t>∙12+5=</m:t>
+          </m:r>
+          <m:f>
+            <m:fPr>
+              <m:ctrlPr>
+                <w:rPr>
+                  <w:rFonts w:ascii="Cambria Math" w:hAnsi="Cambria Math"/>
+                  <w:i/>
+                </w:rPr>
+              </m:ctrlPr>
+            </m:fPr>
+            <m:num>
+              <m:r>
+                <w:rPr>
+                  <w:rFonts w:ascii="Cambria Math" w:hAnsi="Cambria Math"/>
+                </w:rPr>
+                <m:t>12</m:t>
+              </m:r>
+            </m:num>
+            <m:den>
+              <m:r>
+                <w:rPr>
+                  <w:rFonts w:ascii="Cambria Math" w:hAnsi="Cambria Math"/>
+                </w:rPr>
+                <m:t>3</m:t>
+              </m:r>
+            </m:den>
+          </m:f>
+          <m:r>
+            <w:rPr>
+              <w:rFonts w:ascii="Cambria Math" w:hAnsi="Cambria Math"/>
+            </w:rPr>
+            <m:t>+5=4+5=9</m:t>
+          </m:r>
+          <m:r>
+            <w:rPr>
+              <w:rFonts w:eastAsiaTheme="minorEastAsia"/>
+            </w:rPr>
+            <w:br/>
+          </m:r>
+        </m:oMath>
+      </m:oMathPara>
+      <w:r>
+        <w:rPr>
+          <w:rFonts w:eastAsiaTheme="minorEastAsia"/>
+          <w:b/>
+          <w:bCs/>
+        </w:rPr>
+        <w:t>a = 9</w:t>
+      </w:r>
+    </w:p>
+    <w:p>
+      <w:pPr>
+        <w:pStyle w:val="ListParagraph"/>
+      </w:pPr>
+    </w:p>
+    <w:p>
+      <w:pPr>
+        <w:pStyle w:val="ListParagraph"/>
+        <w:numPr>
+          <w:ilvl w:val="0"/>
+          <w:numId w:val="14"/>
+        </w:numPr>
+      </w:pPr>
+      <w:r>
+        <w:br w:type="column"/>
+      </w:r>
+      <w:r>
+        <w:lastRenderedPageBreak/>
+        <w:t xml:space="preserve">The five points (5,4), (6, 5), (7,5), (9, 4) are plotted on a coordinate plane. A line is drawn through the points (5, 4) and (10, 5). This line does not pass </w:t>
+      </w:r>
+      <w:r>
+        <w:t>t</w:t>
+      </w:r>
+      <w:r>
+        <w:t xml:space="preserve">hrough any of the other three </w:t>
+      </w:r>
+      <w:r>
+        <w:t>points.</w:t>
+      </w:r>
+      <w:r>
+        <w:t xml:space="preserve"> What is the sum of the </w:t>
+      </w:r>
+      <w:r>
+        <w:t>three</w:t>
+      </w:r>
+      <w:r>
+        <w:t xml:space="preserve"> vertical </w:t>
+      </w:r>
+      <w:r>
+        <w:t>line</w:t>
+      </w:r>
+      <w:r>
+        <w:t xml:space="preserve"> </w:t>
+      </w:r>
+      <w:r>
+        <w:t>segments</w:t>
+      </w:r>
+      <w:r>
+        <w:t>?</w:t>
+      </w:r>
+      <w:r>
+        <w:br/>
+      </w:r>
+      <m:oMathPara>
+        <m:oMath>
+          <m:r>
+            <w:rPr>
+              <w:rFonts w:ascii="Cambria Math" w:hAnsi="Cambria Math"/>
+            </w:rPr>
+            <m:t xml:space="preserve">m= </m:t>
+          </m:r>
+          <m:f>
+            <m:fPr>
+              <m:ctrlPr>
+                <w:rPr>
+                  <w:rFonts w:ascii="Cambria Math" w:hAnsi="Cambria Math"/>
+                  <w:i/>
+                </w:rPr>
+              </m:ctrlPr>
+            </m:fPr>
+            <m:num>
+              <m:sSub>
+                <m:sSubPr>
+                  <m:ctrlPr>
+                    <w:rPr>
+                      <w:rFonts w:ascii="Cambria Math" w:hAnsi="Cambria Math"/>
+                      <w:i/>
+                    </w:rPr>
+                  </m:ctrlPr>
+                </m:sSubPr>
+                <m:e>
+                  <m:r>
+                    <w:rPr>
+                      <w:rFonts w:ascii="Cambria Math" w:hAnsi="Cambria Math"/>
+                    </w:rPr>
+                    <m:t>y</m:t>
+                  </m:r>
+                </m:e>
+                <m:sub>
+                  <m:r>
+                    <w:rPr>
+                      <w:rFonts w:ascii="Cambria Math" w:hAnsi="Cambria Math"/>
+                    </w:rPr>
+                    <m:t>2</m:t>
+                  </m:r>
+                </m:sub>
+              </m:sSub>
+              <m:r>
+                <w:rPr>
+                  <w:rFonts w:ascii="Cambria Math" w:hAnsi="Cambria Math"/>
+                </w:rPr>
+                <m:t>-</m:t>
+              </m:r>
+              <m:sSub>
+                <m:sSubPr>
+                  <m:ctrlPr>
+                    <w:rPr>
+                      <w:rFonts w:ascii="Cambria Math" w:hAnsi="Cambria Math"/>
+                      <w:i/>
+                    </w:rPr>
+                  </m:ctrlPr>
+                </m:sSubPr>
+                <m:e>
+                  <m:r>
+                    <w:rPr>
+                      <w:rFonts w:ascii="Cambria Math" w:hAnsi="Cambria Math"/>
+                    </w:rPr>
+                    <m:t>y</m:t>
+                  </m:r>
+                </m:e>
+                <m:sub>
+                  <m:r>
+                    <w:rPr>
+                      <w:rFonts w:ascii="Cambria Math" w:hAnsi="Cambria Math"/>
+                    </w:rPr>
+                    <m:t>1</m:t>
+                  </m:r>
+                </m:sub>
+              </m:sSub>
+            </m:num>
+            <m:den>
+              <m:sSub>
+                <m:sSubPr>
+                  <m:ctrlPr>
+                    <w:rPr>
+                      <w:rFonts w:ascii="Cambria Math" w:hAnsi="Cambria Math"/>
+                      <w:i/>
+                    </w:rPr>
+                  </m:ctrlPr>
+                </m:sSubPr>
+                <m:e>
+                  <m:r>
+                    <w:rPr>
+                      <w:rFonts w:ascii="Cambria Math" w:hAnsi="Cambria Math"/>
+                    </w:rPr>
+                    <m:t>x</m:t>
+                  </m:r>
+                </m:e>
+                <m:sub>
+                  <m:r>
+                    <w:rPr>
+                      <w:rFonts w:ascii="Cambria Math" w:hAnsi="Cambria Math"/>
+                    </w:rPr>
+                    <m:t>2</m:t>
+                  </m:r>
+                </m:sub>
+              </m:sSub>
+              <m:r>
+                <w:rPr>
+                  <w:rFonts w:ascii="Cambria Math" w:hAnsi="Cambria Math"/>
+                </w:rPr>
+                <m:t>-</m:t>
+              </m:r>
+              <m:sSub>
+                <m:sSubPr>
+                  <m:ctrlPr>
+                    <w:rPr>
+                      <w:rFonts w:ascii="Cambria Math" w:hAnsi="Cambria Math"/>
+                      <w:i/>
+                    </w:rPr>
+                  </m:ctrlPr>
+                </m:sSubPr>
+                <m:e>
+                  <m:r>
+                    <w:rPr>
+                      <w:rFonts w:ascii="Cambria Math" w:hAnsi="Cambria Math"/>
+                    </w:rPr>
+                    <m:t>x</m:t>
+                  </m:r>
+                </m:e>
+                <m:sub>
+                  <m:r>
+                    <w:rPr>
+                      <w:rFonts w:ascii="Cambria Math" w:hAnsi="Cambria Math"/>
+                    </w:rPr>
+                    <m:t>1</m:t>
+                  </m:r>
+                </m:sub>
+              </m:sSub>
+            </m:den>
+          </m:f>
+          <m:r>
+            <m:rPr>
+              <m:sty m:val="p"/>
+            </m:rPr>
+            <w:rPr>
+              <w:rFonts w:eastAsiaTheme="minorEastAsia"/>
+            </w:rPr>
+            <w:br/>
+          </m:r>
+        </m:oMath>
+      </m:oMathPara>
+      <w:r>
+        <w:t>Point 2: (10, 5)</w:t>
+      </w:r>
+      <w:r>
+        <w:br/>
+        <w:t>Point 1: (5, 4)</w:t>
+      </w:r>
+      <w:r>
+        <w:br/>
+      </w:r>
+      <m:oMathPara>
+        <m:oMath>
+          <m:r>
+            <w:rPr>
+              <w:rFonts w:ascii="Cambria Math" w:hAnsi="Cambria Math"/>
+            </w:rPr>
+            <m:t xml:space="preserve">m= </m:t>
+          </m:r>
+          <m:f>
+            <m:fPr>
+              <m:ctrlPr>
+                <w:rPr>
+                  <w:rFonts w:ascii="Cambria Math" w:hAnsi="Cambria Math"/>
+                  <w:i/>
+                </w:rPr>
+              </m:ctrlPr>
+            </m:fPr>
+            <m:num>
+              <m:r>
+                <w:rPr>
+                  <w:rFonts w:ascii="Cambria Math" w:hAnsi="Cambria Math"/>
+                </w:rPr>
+                <m:t>5-4</m:t>
+              </m:r>
+            </m:num>
+            <m:den>
+              <m:r>
+                <w:rPr>
+                  <w:rFonts w:ascii="Cambria Math" w:hAnsi="Cambria Math"/>
+                </w:rPr>
+                <m:t>10-5</m:t>
+              </m:r>
+            </m:den>
+          </m:f>
+          <m:r>
+            <w:rPr>
+              <w:rFonts w:ascii="Cambria Math" w:hAnsi="Cambria Math"/>
+            </w:rPr>
+            <m:t xml:space="preserve">= </m:t>
+          </m:r>
+          <m:f>
+            <m:fPr>
+              <m:ctrlPr>
+                <w:rPr>
+                  <w:rFonts w:ascii="Cambria Math" w:hAnsi="Cambria Math"/>
+                  <w:i/>
+                </w:rPr>
+              </m:ctrlPr>
+            </m:fPr>
+            <m:num>
+              <m:r>
+                <w:rPr>
+                  <w:rFonts w:ascii="Cambria Math" w:hAnsi="Cambria Math"/>
+                </w:rPr>
+                <m:t>1</m:t>
+              </m:r>
+            </m:num>
+            <m:den>
+              <m:r>
+                <w:rPr>
+                  <w:rFonts w:ascii="Cambria Math" w:hAnsi="Cambria Math"/>
+                </w:rPr>
+                <m:t>5</m:t>
+              </m:r>
+            </m:den>
+          </m:f>
+          <m:r>
+            <w:rPr>
+              <w:rFonts w:eastAsiaTheme="minorEastAsia"/>
+            </w:rPr>
+            <w:br/>
+          </m:r>
+        </m:oMath>
+        <m:oMath>
+          <m:r>
+            <w:rPr>
+              <w:rFonts w:ascii="Cambria Math" w:hAnsi="Cambria Math"/>
+            </w:rPr>
+            <m:t>y=mx+b</m:t>
+          </m:r>
+          <m:r>
+            <w:rPr>
+              <w:rFonts w:eastAsiaTheme="minorEastAsia"/>
+            </w:rPr>
+            <w:br/>
+          </m:r>
+        </m:oMath>
+        <m:oMath>
+          <m:r>
+            <w:rPr>
+              <w:rFonts w:ascii="Cambria Math" w:hAnsi="Cambria Math"/>
+            </w:rPr>
+            <m:t>5=</m:t>
+          </m:r>
+          <m:f>
+            <m:fPr>
+              <m:ctrlPr>
+                <w:rPr>
+                  <w:rFonts w:ascii="Cambria Math" w:hAnsi="Cambria Math"/>
+                  <w:i/>
+                </w:rPr>
+              </m:ctrlPr>
+            </m:fPr>
+            <m:num>
+              <m:r>
+                <w:rPr>
+                  <w:rFonts w:ascii="Cambria Math" w:hAnsi="Cambria Math"/>
+                </w:rPr>
+                <m:t>1</m:t>
+              </m:r>
+            </m:num>
+            <m:den>
+              <m:r>
+                <w:rPr>
+                  <w:rFonts w:ascii="Cambria Math" w:hAnsi="Cambria Math"/>
+                </w:rPr>
+                <m:t>5</m:t>
+              </m:r>
+            </m:den>
+          </m:f>
+          <m:r>
+            <w:rPr>
+              <w:rFonts w:ascii="Cambria Math" w:hAnsi="Cambria Math"/>
+            </w:rPr>
+            <m:t>∙10+b=</m:t>
+          </m:r>
+          <m:f>
+            <m:fPr>
+              <m:ctrlPr>
+                <w:rPr>
+                  <w:rFonts w:ascii="Cambria Math" w:hAnsi="Cambria Math"/>
+                  <w:i/>
+                </w:rPr>
+              </m:ctrlPr>
+            </m:fPr>
+            <m:num>
+              <m:r>
+                <w:rPr>
+                  <w:rFonts w:ascii="Cambria Math" w:hAnsi="Cambria Math"/>
+                </w:rPr>
+                <m:t>10</m:t>
+              </m:r>
+            </m:num>
+            <m:den>
+              <m:r>
+                <w:rPr>
+                  <w:rFonts w:ascii="Cambria Math" w:hAnsi="Cambria Math"/>
+                </w:rPr>
+                <m:t>5</m:t>
+              </m:r>
+            </m:den>
+          </m:f>
+          <m:r>
+            <w:rPr>
+              <w:rFonts w:ascii="Cambria Math" w:hAnsi="Cambria Math"/>
+            </w:rPr>
+            <m:t>+b=2+b</m:t>
+          </m:r>
+          <m:r>
+            <w:rPr>
+              <w:rFonts w:eastAsiaTheme="minorEastAsia"/>
+            </w:rPr>
+            <w:br/>
+          </m:r>
+        </m:oMath>
+        <m:oMath>
+          <m:r>
+            <w:rPr>
+              <w:rFonts w:ascii="Cambria Math" w:hAnsi="Cambria Math"/>
+            </w:rPr>
+            <m:t>b=5-2=3</m:t>
+          </m:r>
+        </m:oMath>
+      </m:oMathPara>
+    </w:p>
+    <w:p>
+      <m:oMathPara>
+        <m:oMath>
+          <m:r>
+            <w:rPr>
+              <w:rFonts w:ascii="Cambria Math" w:hAnsi="Cambria Math"/>
+            </w:rPr>
+            <m:t>y=</m:t>
+          </m:r>
+          <m:f>
+            <m:fPr>
+              <m:ctrlPr>
+                <w:rPr>
+                  <w:rFonts w:ascii="Cambria Math" w:hAnsi="Cambria Math"/>
+                  <w:i/>
+                </w:rPr>
+              </m:ctrlPr>
+            </m:fPr>
+            <m:num>
+              <m:r>
+                <w:rPr>
+                  <w:rFonts w:ascii="Cambria Math" w:hAnsi="Cambria Math"/>
+                </w:rPr>
+                <m:t>1</m:t>
+              </m:r>
+            </m:num>
+            <m:den>
+              <m:r>
+                <w:rPr>
+                  <w:rFonts w:ascii="Cambria Math" w:hAnsi="Cambria Math"/>
+                </w:rPr>
+                <m:t>5</m:t>
+              </m:r>
+            </m:den>
+          </m:f>
+          <m:r>
+            <w:rPr>
+              <w:rFonts w:ascii="Cambria Math" w:hAnsi="Cambria Math"/>
+            </w:rPr>
+            <m:t>x+3</m:t>
+          </m:r>
+        </m:oMath>
+      </m:oMathPara>
+    </w:p>
+    <w:p>
+      <w:r>
+        <w:rPr>
+          <w:noProof/>
+        </w:rPr>
+        <w:drawing>
+          <wp:inline distT="0" distB="0" distL="0" distR="0" wp14:anchorId="614EDBD4" wp14:editId="04026F45">
+            <wp:extent cx="3200400" cy="1370330"/>
+            <wp:effectExtent l="0" t="0" r="0" b="1270"/>
+            <wp:docPr id="1982735910" name="Picture 1" descr="A screenshot of a calculator&#10;&#10;AI-generated content may be incorrect."/>
+            <wp:cNvGraphicFramePr>
+              <a:graphicFrameLocks xmlns:a="http://schemas.openxmlformats.org/drawingml/2006/main" noChangeAspect="1"/>
+            </wp:cNvGraphicFramePr>
+            <a:graphic xmlns:a="http://schemas.openxmlformats.org/drawingml/2006/main">
+              <a:graphicData uri="http://schemas.openxmlformats.org/drawingml/2006/picture">
+                <pic:pic xmlns:pic="http://schemas.openxmlformats.org/drawingml/2006/picture">
+                  <pic:nvPicPr>
+                    <pic:cNvPr id="1982735910" name="Picture 1" descr="A screenshot of a calculator&#10;&#10;AI-generated content may be incorrect."/>
+                    <pic:cNvPicPr/>
+                  </pic:nvPicPr>
+                  <pic:blipFill>
+                    <a:blip r:embed="rId23"/>
+                    <a:stretch>
+                      <a:fillRect/>
+                    </a:stretch>
+                  </pic:blipFill>
+                  <pic:spPr>
+                    <a:xfrm>
+                      <a:off x="0" y="0"/>
+                      <a:ext cx="3200400" cy="1370330"/>
+                    </a:xfrm>
+                    <a:prstGeom prst="rect">
+                      <a:avLst/>
+                    </a:prstGeom>
+                  </pic:spPr>
+                </pic:pic>
+              </a:graphicData>
+            </a:graphic>
+          </wp:inline>
+        </w:drawing>
+      </w:r>
+    </w:p>
     <w:sectPr>
       <w:type w:val="continuous"/>
       <w:pgSz w:w="12240" w:h="15840"/>
@@ -10220,6 +12997,95 @@
     </w:lvl>
   </w:abstractNum>
   <w:abstractNum w:abstractNumId="8" w15:restartNumberingAfterBreak="0">
+    <w:nsid w:val="536A5950"/>
+    <w:multiLevelType w:val="hybridMultilevel"/>
+    <w:tmpl w:val="C17AFC0A"/>
+    <w:lvl w:ilvl="0" w:tplc="04090015">
+      <w:start w:val="1"/>
+      <w:numFmt w:val="upperLetter"/>
+      <w:lvlText w:val="%1."/>
+      <w:lvlJc w:val="left"/>
+      <w:pPr>
+        <w:ind w:left="360" w:hanging="360"/>
+      </w:pPr>
+      <w:rPr>
+        <w:rFonts w:hint="default"/>
+      </w:rPr>
+    </w:lvl>
+    <w:lvl w:ilvl="1" w:tplc="04090019" w:tentative="1">
+      <w:start w:val="1"/>
+      <w:numFmt w:val="lowerLetter"/>
+      <w:lvlText w:val="%2."/>
+      <w:lvlJc w:val="left"/>
+      <w:pPr>
+        <w:ind w:left="1080" w:hanging="360"/>
+      </w:pPr>
+    </w:lvl>
+    <w:lvl w:ilvl="2" w:tplc="0409001B" w:tentative="1">
+      <w:start w:val="1"/>
+      <w:numFmt w:val="lowerRoman"/>
+      <w:lvlText w:val="%3."/>
+      <w:lvlJc w:val="right"/>
+      <w:pPr>
+        <w:ind w:left="1800" w:hanging="180"/>
+      </w:pPr>
+    </w:lvl>
+    <w:lvl w:ilvl="3" w:tplc="0409000F" w:tentative="1">
+      <w:start w:val="1"/>
+      <w:numFmt w:val="decimal"/>
+      <w:lvlText w:val="%4."/>
+      <w:lvlJc w:val="left"/>
+      <w:pPr>
+        <w:ind w:left="2520" w:hanging="360"/>
+      </w:pPr>
+    </w:lvl>
+    <w:lvl w:ilvl="4" w:tplc="04090019" w:tentative="1">
+      <w:start w:val="1"/>
+      <w:numFmt w:val="lowerLetter"/>
+      <w:lvlText w:val="%5."/>
+      <w:lvlJc w:val="left"/>
+      <w:pPr>
+        <w:ind w:left="3240" w:hanging="360"/>
+      </w:pPr>
+    </w:lvl>
+    <w:lvl w:ilvl="5" w:tplc="0409001B" w:tentative="1">
+      <w:start w:val="1"/>
+      <w:numFmt w:val="lowerRoman"/>
+      <w:lvlText w:val="%6."/>
+      <w:lvlJc w:val="right"/>
+      <w:pPr>
+        <w:ind w:left="3960" w:hanging="180"/>
+      </w:pPr>
+    </w:lvl>
+    <w:lvl w:ilvl="6" w:tplc="0409000F" w:tentative="1">
+      <w:start w:val="1"/>
+      <w:numFmt w:val="decimal"/>
+      <w:lvlText w:val="%7."/>
+      <w:lvlJc w:val="left"/>
+      <w:pPr>
+        <w:ind w:left="4680" w:hanging="360"/>
+      </w:pPr>
+    </w:lvl>
+    <w:lvl w:ilvl="7" w:tplc="04090019" w:tentative="1">
+      <w:start w:val="1"/>
+      <w:numFmt w:val="lowerLetter"/>
+      <w:lvlText w:val="%8."/>
+      <w:lvlJc w:val="left"/>
+      <w:pPr>
+        <w:ind w:left="5400" w:hanging="360"/>
+      </w:pPr>
+    </w:lvl>
+    <w:lvl w:ilvl="8" w:tplc="0409001B" w:tentative="1">
+      <w:start w:val="1"/>
+      <w:numFmt w:val="lowerRoman"/>
+      <w:lvlText w:val="%9."/>
+      <w:lvlJc w:val="right"/>
+      <w:pPr>
+        <w:ind w:left="6120" w:hanging="180"/>
+      </w:pPr>
+    </w:lvl>
+  </w:abstractNum>
+  <w:abstractNum w:abstractNumId="9" w15:restartNumberingAfterBreak="0">
     <w:nsid w:val="55A6798B"/>
     <w:multiLevelType w:val="multilevel"/>
     <w:tmpl w:val="D35268B0"/>
@@ -10340,17 +13206,17 @@
       </w:rPr>
     </w:lvl>
   </w:abstractNum>
-  <w:abstractNum w:abstractNumId="9" w15:restartNumberingAfterBreak="0">
-    <w:nsid w:val="73CA633D"/>
+  <w:abstractNum w:abstractNumId="10" w15:restartNumberingAfterBreak="0">
+    <w:nsid w:val="71313208"/>
     <w:multiLevelType w:val="hybridMultilevel"/>
-    <w:tmpl w:val="B2C6DA1E"/>
-    <w:lvl w:ilvl="0" w:tplc="04090015">
+    <w:tmpl w:val="2C5C4264"/>
+    <w:lvl w:ilvl="0" w:tplc="0409000F">
       <w:start w:val="1"/>
-      <w:numFmt w:val="upperLetter"/>
+      <w:numFmt w:val="decimal"/>
       <w:lvlText w:val="%1."/>
       <w:lvlJc w:val="left"/>
       <w:pPr>
-        <w:ind w:left="360" w:hanging="360"/>
+        <w:ind w:left="720" w:hanging="360"/>
       </w:pPr>
       <w:rPr>
         <w:rFonts w:hint="default"/>
@@ -10362,7 +13228,7 @@
       <w:lvlText w:val="%2."/>
       <w:lvlJc w:val="left"/>
       <w:pPr>
-        <w:ind w:left="1080" w:hanging="360"/>
+        <w:ind w:left="1440" w:hanging="360"/>
       </w:pPr>
     </w:lvl>
     <w:lvl w:ilvl="2" w:tplc="0409001B" w:tentative="1">
@@ -10371,7 +13237,7 @@
       <w:lvlText w:val="%3."/>
       <w:lvlJc w:val="right"/>
       <w:pPr>
-        <w:ind w:left="1800" w:hanging="180"/>
+        <w:ind w:left="2160" w:hanging="180"/>
       </w:pPr>
     </w:lvl>
     <w:lvl w:ilvl="3" w:tplc="0409000F" w:tentative="1">
@@ -10380,7 +13246,7 @@
       <w:lvlText w:val="%4."/>
       <w:lvlJc w:val="left"/>
       <w:pPr>
-        <w:ind w:left="2520" w:hanging="360"/>
+        <w:ind w:left="2880" w:hanging="360"/>
       </w:pPr>
     </w:lvl>
     <w:lvl w:ilvl="4" w:tplc="04090019" w:tentative="1">
@@ -10389,7 +13255,7 @@
       <w:lvlText w:val="%5."/>
       <w:lvlJc w:val="left"/>
       <w:pPr>
-        <w:ind w:left="3240" w:hanging="360"/>
+        <w:ind w:left="3600" w:hanging="360"/>
       </w:pPr>
     </w:lvl>
     <w:lvl w:ilvl="5" w:tplc="0409001B" w:tentative="1">
@@ -10398,7 +13264,7 @@
       <w:lvlText w:val="%6."/>
       <w:lvlJc w:val="right"/>
       <w:pPr>
-        <w:ind w:left="3960" w:hanging="180"/>
+        <w:ind w:left="4320" w:hanging="180"/>
       </w:pPr>
     </w:lvl>
     <w:lvl w:ilvl="6" w:tplc="0409000F" w:tentative="1">
@@ -10407,7 +13273,7 @@
       <w:lvlText w:val="%7."/>
       <w:lvlJc w:val="left"/>
       <w:pPr>
-        <w:ind w:left="4680" w:hanging="360"/>
+        <w:ind w:left="5040" w:hanging="360"/>
       </w:pPr>
     </w:lvl>
     <w:lvl w:ilvl="7" w:tplc="04090019" w:tentative="1">
@@ -10416,7 +13282,7 @@
       <w:lvlText w:val="%8."/>
       <w:lvlJc w:val="left"/>
       <w:pPr>
-        <w:ind w:left="5400" w:hanging="360"/>
+        <w:ind w:left="5760" w:hanging="360"/>
       </w:pPr>
     </w:lvl>
     <w:lvl w:ilvl="8" w:tplc="0409001B" w:tentative="1">
@@ -10425,11 +13291,189 @@
       <w:lvlText w:val="%9."/>
       <w:lvlJc w:val="right"/>
       <w:pPr>
-        <w:ind w:left="6120" w:hanging="180"/>
+        <w:ind w:left="6480" w:hanging="180"/>
       </w:pPr>
     </w:lvl>
   </w:abstractNum>
-  <w:abstractNum w:abstractNumId="10" w15:restartNumberingAfterBreak="0">
+  <w:abstractNum w:abstractNumId="11" w15:restartNumberingAfterBreak="0">
+    <w:nsid w:val="731C57E5"/>
+    <w:multiLevelType w:val="hybridMultilevel"/>
+    <w:tmpl w:val="54F479EA"/>
+    <w:lvl w:ilvl="0" w:tplc="0409000F">
+      <w:start w:val="1"/>
+      <w:numFmt w:val="decimal"/>
+      <w:lvlText w:val="%1."/>
+      <w:lvlJc w:val="left"/>
+      <w:pPr>
+        <w:ind w:left="720" w:hanging="360"/>
+      </w:pPr>
+      <w:rPr>
+        <w:rFonts w:hint="default"/>
+      </w:rPr>
+    </w:lvl>
+    <w:lvl w:ilvl="1" w:tplc="04090019" w:tentative="1">
+      <w:start w:val="1"/>
+      <w:numFmt w:val="lowerLetter"/>
+      <w:lvlText w:val="%2."/>
+      <w:lvlJc w:val="left"/>
+      <w:pPr>
+        <w:ind w:left="1440" w:hanging="360"/>
+      </w:pPr>
+    </w:lvl>
+    <w:lvl w:ilvl="2" w:tplc="0409001B" w:tentative="1">
+      <w:start w:val="1"/>
+      <w:numFmt w:val="lowerRoman"/>
+      <w:lvlText w:val="%3."/>
+      <w:lvlJc w:val="right"/>
+      <w:pPr>
+        <w:ind w:left="2160" w:hanging="180"/>
+      </w:pPr>
+    </w:lvl>
+    <w:lvl w:ilvl="3" w:tplc="0409000F" w:tentative="1">
+      <w:start w:val="1"/>
+      <w:numFmt w:val="decimal"/>
+      <w:lvlText w:val="%4."/>
+      <w:lvlJc w:val="left"/>
+      <w:pPr>
+        <w:ind w:left="2880" w:hanging="360"/>
+      </w:pPr>
+    </w:lvl>
+    <w:lvl w:ilvl="4" w:tplc="04090019" w:tentative="1">
+      <w:start w:val="1"/>
+      <w:numFmt w:val="lowerLetter"/>
+      <w:lvlText w:val="%5."/>
+      <w:lvlJc w:val="left"/>
+      <w:pPr>
+        <w:ind w:left="3600" w:hanging="360"/>
+      </w:pPr>
+    </w:lvl>
+    <w:lvl w:ilvl="5" w:tplc="0409001B" w:tentative="1">
+      <w:start w:val="1"/>
+      <w:numFmt w:val="lowerRoman"/>
+      <w:lvlText w:val="%6."/>
+      <w:lvlJc w:val="right"/>
+      <w:pPr>
+        <w:ind w:left="4320" w:hanging="180"/>
+      </w:pPr>
+    </w:lvl>
+    <w:lvl w:ilvl="6" w:tplc="0409000F" w:tentative="1">
+      <w:start w:val="1"/>
+      <w:numFmt w:val="decimal"/>
+      <w:lvlText w:val="%7."/>
+      <w:lvlJc w:val="left"/>
+      <w:pPr>
+        <w:ind w:left="5040" w:hanging="360"/>
+      </w:pPr>
+    </w:lvl>
+    <w:lvl w:ilvl="7" w:tplc="04090019" w:tentative="1">
+      <w:start w:val="1"/>
+      <w:numFmt w:val="lowerLetter"/>
+      <w:lvlText w:val="%8."/>
+      <w:lvlJc w:val="left"/>
+      <w:pPr>
+        <w:ind w:left="5760" w:hanging="360"/>
+      </w:pPr>
+    </w:lvl>
+    <w:lvl w:ilvl="8" w:tplc="0409001B" w:tentative="1">
+      <w:start w:val="1"/>
+      <w:numFmt w:val="lowerRoman"/>
+      <w:lvlText w:val="%9."/>
+      <w:lvlJc w:val="right"/>
+      <w:pPr>
+        <w:ind w:left="6480" w:hanging="180"/>
+      </w:pPr>
+    </w:lvl>
+  </w:abstractNum>
+  <w:abstractNum w:abstractNumId="12" w15:restartNumberingAfterBreak="0">
+    <w:nsid w:val="73CA633D"/>
+    <w:multiLevelType w:val="hybridMultilevel"/>
+    <w:tmpl w:val="B2C6DA1E"/>
+    <w:lvl w:ilvl="0" w:tplc="04090015">
+      <w:start w:val="1"/>
+      <w:numFmt w:val="upperLetter"/>
+      <w:lvlText w:val="%1."/>
+      <w:lvlJc w:val="left"/>
+      <w:pPr>
+        <w:ind w:left="360" w:hanging="360"/>
+      </w:pPr>
+      <w:rPr>
+        <w:rFonts w:hint="default"/>
+      </w:rPr>
+    </w:lvl>
+    <w:lvl w:ilvl="1" w:tplc="04090019" w:tentative="1">
+      <w:start w:val="1"/>
+      <w:numFmt w:val="lowerLetter"/>
+      <w:lvlText w:val="%2."/>
+      <w:lvlJc w:val="left"/>
+      <w:pPr>
+        <w:ind w:left="1080" w:hanging="360"/>
+      </w:pPr>
+    </w:lvl>
+    <w:lvl w:ilvl="2" w:tplc="0409001B" w:tentative="1">
+      <w:start w:val="1"/>
+      <w:numFmt w:val="lowerRoman"/>
+      <w:lvlText w:val="%3."/>
+      <w:lvlJc w:val="right"/>
+      <w:pPr>
+        <w:ind w:left="1800" w:hanging="180"/>
+      </w:pPr>
+    </w:lvl>
+    <w:lvl w:ilvl="3" w:tplc="0409000F" w:tentative="1">
+      <w:start w:val="1"/>
+      <w:numFmt w:val="decimal"/>
+      <w:lvlText w:val="%4."/>
+      <w:lvlJc w:val="left"/>
+      <w:pPr>
+        <w:ind w:left="2520" w:hanging="360"/>
+      </w:pPr>
+    </w:lvl>
+    <w:lvl w:ilvl="4" w:tplc="04090019" w:tentative="1">
+      <w:start w:val="1"/>
+      <w:numFmt w:val="lowerLetter"/>
+      <w:lvlText w:val="%5."/>
+      <w:lvlJc w:val="left"/>
+      <w:pPr>
+        <w:ind w:left="3240" w:hanging="360"/>
+      </w:pPr>
+    </w:lvl>
+    <w:lvl w:ilvl="5" w:tplc="0409001B" w:tentative="1">
+      <w:start w:val="1"/>
+      <w:numFmt w:val="lowerRoman"/>
+      <w:lvlText w:val="%6."/>
+      <w:lvlJc w:val="right"/>
+      <w:pPr>
+        <w:ind w:left="3960" w:hanging="180"/>
+      </w:pPr>
+    </w:lvl>
+    <w:lvl w:ilvl="6" w:tplc="0409000F" w:tentative="1">
+      <w:start w:val="1"/>
+      <w:numFmt w:val="decimal"/>
+      <w:lvlText w:val="%7."/>
+      <w:lvlJc w:val="left"/>
+      <w:pPr>
+        <w:ind w:left="4680" w:hanging="360"/>
+      </w:pPr>
+    </w:lvl>
+    <w:lvl w:ilvl="7" w:tplc="04090019" w:tentative="1">
+      <w:start w:val="1"/>
+      <w:numFmt w:val="lowerLetter"/>
+      <w:lvlText w:val="%8."/>
+      <w:lvlJc w:val="left"/>
+      <w:pPr>
+        <w:ind w:left="5400" w:hanging="360"/>
+      </w:pPr>
+    </w:lvl>
+    <w:lvl w:ilvl="8" w:tplc="0409001B" w:tentative="1">
+      <w:start w:val="1"/>
+      <w:numFmt w:val="lowerRoman"/>
+      <w:lvlText w:val="%9."/>
+      <w:lvlJc w:val="right"/>
+      <w:pPr>
+        <w:ind w:left="6120" w:hanging="180"/>
+      </w:pPr>
+    </w:lvl>
+  </w:abstractNum>
+  <w:abstractNum w:abstractNumId="13" w15:restartNumberingAfterBreak="0">
     <w:nsid w:val="77C46980"/>
     <w:multiLevelType w:val="hybridMultilevel"/>
     <w:tmpl w:val="0DE6782E"/>
@@ -10540,16 +13584,25 @@
     <w:abstractNumId w:val="5"/>
   </w:num>
   <w:num w:numId="8" w16cid:durableId="1757020580">
-    <w:abstractNumId w:val="9"/>
+    <w:abstractNumId w:val="12"/>
   </w:num>
   <w:num w:numId="9" w16cid:durableId="207375291">
-    <w:abstractNumId w:val="10"/>
+    <w:abstractNumId w:val="13"/>
   </w:num>
   <w:num w:numId="10" w16cid:durableId="362873295">
-    <w:abstractNumId w:val="8"/>
+    <w:abstractNumId w:val="9"/>
   </w:num>
   <w:num w:numId="11" w16cid:durableId="11492151">
     <w:abstractNumId w:val="6"/>
+  </w:num>
+  <w:num w:numId="12" w16cid:durableId="238053451">
+    <w:abstractNumId w:val="8"/>
+  </w:num>
+  <w:num w:numId="13" w16cid:durableId="1262566017">
+    <w:abstractNumId w:val="10"/>
+  </w:num>
+  <w:num w:numId="14" w16cid:durableId="1429232206">
+    <w:abstractNumId w:val="11"/>
   </w:num>
   <w:numIdMacAtCleanup w:val="6"/>
 </w:numbering>

</xml_diff>